<commit_message>
docs: ♻️ updated Proposal Template
</commit_message>
<xml_diff>
--- a/backend/templates/docs/proposal_template.docx
+++ b/backend/templates/docs/proposal_template.docx
@@ -22,7 +22,39 @@
           <w:color w:val="000000" w:themeColor="text1"/>
           <w:sz w:val="44"/>
         </w:rPr>
-        <w:t>Proposta de Estágio</w:t>
+        <w:t xml:space="preserve">Proposta de </w:t>
+      </w:r>
+      <w:r>
+        <w:rPr>
+          <w:rFonts w:ascii="Calibri Light" w:hAnsi="Calibri Light" w:cs="Calibri Light"/>
+          <w:b/>
+          <w:bCs/>
+          <w:color w:val="000000" w:themeColor="text1"/>
+          <w:sz w:val="44"/>
+        </w:rPr>
+        <w:t>{{</w:t>
+      </w:r>
+      <w:proofErr w:type="spellStart"/>
+      <w:r>
+        <w:rPr>
+          <w:rFonts w:ascii="Calibri Light" w:hAnsi="Calibri Light" w:cs="Calibri Light"/>
+          <w:b/>
+          <w:bCs/>
+          <w:color w:val="000000" w:themeColor="text1"/>
+          <w:sz w:val="44"/>
+        </w:rPr>
+        <w:t>type</w:t>
+      </w:r>
+      <w:proofErr w:type="spellEnd"/>
+      <w:r>
+        <w:rPr>
+          <w:rFonts w:ascii="Calibri Light" w:hAnsi="Calibri Light" w:cs="Calibri Light"/>
+          <w:b/>
+          <w:bCs/>
+          <w:color w:val="000000" w:themeColor="text1"/>
+          <w:sz w:val="44"/>
+        </w:rPr>
+        <w:t>}}</w:t>
       </w:r>
     </w:p>
     <w:p>
@@ -52,27 +84,7 @@
           <w:bCs/>
           <w:color w:val="000000" w:themeColor="text1"/>
         </w:rPr>
-        <w:t>{</w:t>
-      </w:r>
-      <w:proofErr w:type="spellStart"/>
-      <w:r>
-        <w:rPr>
-          <w:rFonts w:ascii="Calibri Light" w:hAnsi="Calibri Light" w:cs="Calibri Light"/>
-          <w:b/>
-          <w:bCs/>
-          <w:color w:val="000000" w:themeColor="text1"/>
-        </w:rPr>
-        <w:t>course</w:t>
-      </w:r>
-      <w:proofErr w:type="spellEnd"/>
-      <w:r>
-        <w:rPr>
-          <w:rFonts w:ascii="Calibri Light" w:hAnsi="Calibri Light" w:cs="Calibri Light"/>
-          <w:b/>
-          <w:bCs/>
-          <w:color w:val="000000" w:themeColor="text1"/>
-        </w:rPr>
-        <w:t>}</w:t>
+        <w:t>{course}</w:t>
       </w:r>
       <w:r>
         <w:rPr>
@@ -352,8 +364,334 @@
           <w:rFonts w:ascii="Calibri Light" w:hAnsi="Calibri Light" w:cs="Calibri Light"/>
           <w:color w:val="000000" w:themeColor="text1"/>
           <w:szCs w:val="18"/>
-        </w:rPr>
-      </w:pPr>
+          <w:lang w:val="en-US"/>
+        </w:rPr>
+      </w:pPr>
+      <w:r>
+        <w:rPr>
+          <w:rFonts w:ascii="Calibri Light" w:hAnsi="Calibri Light" w:cs="Calibri Light"/>
+          <w:color w:val="000000" w:themeColor="text1"/>
+          <w:szCs w:val="18"/>
+          <w:lang w:val="en-US"/>
+        </w:rPr>
+        <w:t>{% if branches %}</w:t>
+      </w:r>
+    </w:p>
+    <w:p>
+      <w:pPr>
+        <w:rPr>
+          <w:rFonts w:ascii="Calibri Light" w:hAnsi="Calibri Light" w:cs="Calibri Light"/>
+          <w:b/>
+          <w:bCs/>
+          <w:color w:val="000000" w:themeColor="text1"/>
+          <w:szCs w:val="18"/>
+          <w:lang w:val="en-US"/>
+        </w:rPr>
+      </w:pPr>
+      <w:proofErr w:type="gramStart"/>
+      <w:r>
+        <w:rPr>
+          <w:rFonts w:ascii="Calibri Light" w:hAnsi="Calibri Light" w:cs="Calibri Light"/>
+          <w:b/>
+          <w:bCs/>
+          <w:color w:val="000000" w:themeColor="text1"/>
+          <w:sz w:val="28"/>
+          <w:lang w:val="en-US"/>
+        </w:rPr>
+        <w:t>Ramos</w:t>
+      </w:r>
+      <w:r>
+        <w:rPr>
+          <w:rFonts w:ascii="Calibri Light" w:hAnsi="Calibri Light" w:cs="Calibri Light"/>
+          <w:b/>
+          <w:bCs/>
+          <w:color w:val="000000" w:themeColor="text1"/>
+          <w:szCs w:val="18"/>
+          <w:lang w:val="en-US"/>
+        </w:rPr>
+        <w:t>:</w:t>
+      </w:r>
+      <w:r>
+        <w:rPr>
+          <w:rFonts w:ascii="Calibri Light" w:hAnsi="Calibri Light" w:cs="Calibri Light"/>
+          <w:color w:val="000000" w:themeColor="text1"/>
+          <w:szCs w:val="18"/>
+          <w:lang w:val="en-US"/>
+        </w:rPr>
+        <w:t>{</w:t>
+      </w:r>
+      <w:proofErr w:type="gramEnd"/>
+      <w:r>
+        <w:rPr>
+          <w:rFonts w:ascii="Calibri Light" w:hAnsi="Calibri Light" w:cs="Calibri Light"/>
+          <w:color w:val="000000" w:themeColor="text1"/>
+          <w:szCs w:val="18"/>
+          <w:lang w:val="en-US"/>
+        </w:rPr>
+        <w:t xml:space="preserve">% for </w:t>
+      </w:r>
+      <w:r>
+        <w:rPr>
+          <w:rFonts w:ascii="Calibri Light" w:hAnsi="Calibri Light" w:cs="Calibri Light"/>
+          <w:color w:val="000000" w:themeColor="text1"/>
+          <w:szCs w:val="18"/>
+          <w:lang w:val="en-US"/>
+        </w:rPr>
+        <w:t>b</w:t>
+      </w:r>
+      <w:r>
+        <w:rPr>
+          <w:rFonts w:ascii="Calibri Light" w:hAnsi="Calibri Light" w:cs="Calibri Light"/>
+          <w:color w:val="000000" w:themeColor="text1"/>
+          <w:szCs w:val="18"/>
+          <w:lang w:val="en-US"/>
+        </w:rPr>
+        <w:t xml:space="preserve"> in branches %}</w:t>
+      </w:r>
+    </w:p>
+    <w:p>
+      <w:pPr>
+        <w:pStyle w:val="PargrafodaLista"/>
+        <w:numPr>
+          <w:ilvl w:val="0"/>
+          <w:numId w:val="6"/>
+        </w:numPr>
+        <w:rPr>
+          <w:rFonts w:ascii="Calibri Light" w:hAnsi="Calibri Light" w:cs="Calibri Light"/>
+          <w:color w:val="000000" w:themeColor="text1"/>
+          <w:szCs w:val="18"/>
+          <w:lang w:val="en-US"/>
+        </w:rPr>
+      </w:pPr>
+      <w:r>
+        <w:rPr>
+          <w:rFonts w:ascii="Calibri Light" w:hAnsi="Calibri Light" w:cs="Calibri Light"/>
+          <w:color w:val="000000" w:themeColor="text1"/>
+          <w:szCs w:val="18"/>
+          <w:lang w:val="en-US"/>
+        </w:rPr>
+        <w:t>{</w:t>
+      </w:r>
+      <w:r>
+        <w:rPr>
+          <w:rFonts w:ascii="Calibri Light" w:hAnsi="Calibri Light" w:cs="Calibri Light"/>
+          <w:color w:val="000000" w:themeColor="text1"/>
+          <w:szCs w:val="18"/>
+          <w:lang w:val="en-US"/>
+        </w:rPr>
+        <w:t>{</w:t>
+      </w:r>
+      <w:r>
+        <w:rPr>
+          <w:rFonts w:ascii="Calibri Light" w:hAnsi="Calibri Light" w:cs="Calibri Light"/>
+          <w:color w:val="000000" w:themeColor="text1"/>
+          <w:szCs w:val="18"/>
+          <w:lang w:val="en-US"/>
+        </w:rPr>
+        <w:t>b.name</w:t>
+      </w:r>
+      <w:r>
+        <w:rPr>
+          <w:rFonts w:ascii="Calibri Light" w:hAnsi="Calibri Light" w:cs="Calibri Light"/>
+          <w:color w:val="000000" w:themeColor="text1"/>
+          <w:szCs w:val="18"/>
+          <w:lang w:val="en-US"/>
+        </w:rPr>
+        <w:t>}</w:t>
+      </w:r>
+      <w:r>
+        <w:rPr>
+          <w:rFonts w:ascii="Calibri Light" w:hAnsi="Calibri Light" w:cs="Calibri Light"/>
+          <w:color w:val="000000" w:themeColor="text1"/>
+          <w:szCs w:val="18"/>
+          <w:lang w:val="en-US"/>
+        </w:rPr>
+        <w:t>}</w:t>
+      </w:r>
+    </w:p>
+    <w:p>
+      <w:pPr>
+        <w:rPr>
+          <w:rFonts w:ascii="Calibri Light" w:hAnsi="Calibri Light" w:cs="Calibri Light"/>
+          <w:color w:val="000000" w:themeColor="text1"/>
+          <w:szCs w:val="18"/>
+          <w:lang w:val="en-US"/>
+        </w:rPr>
+      </w:pPr>
+      <w:r>
+        <w:rPr>
+          <w:rFonts w:ascii="Calibri Light" w:hAnsi="Calibri Light" w:cs="Calibri Light"/>
+          <w:color w:val="000000" w:themeColor="text1"/>
+          <w:szCs w:val="18"/>
+          <w:lang w:val="en-US"/>
+        </w:rPr>
+        <w:t xml:space="preserve">{% </w:t>
+      </w:r>
+      <w:proofErr w:type="spellStart"/>
+      <w:r>
+        <w:rPr>
+          <w:rFonts w:ascii="Calibri Light" w:hAnsi="Calibri Light" w:cs="Calibri Light"/>
+          <w:color w:val="000000" w:themeColor="text1"/>
+          <w:szCs w:val="18"/>
+          <w:lang w:val="en-US"/>
+        </w:rPr>
+        <w:t>endfor</w:t>
+      </w:r>
+      <w:proofErr w:type="spellEnd"/>
+      <w:r>
+        <w:rPr>
+          <w:rFonts w:ascii="Calibri Light" w:hAnsi="Calibri Light" w:cs="Calibri Light"/>
+          <w:color w:val="000000" w:themeColor="text1"/>
+          <w:szCs w:val="18"/>
+          <w:lang w:val="en-US"/>
+        </w:rPr>
+        <w:t xml:space="preserve"> %} </w:t>
+      </w:r>
+      <w:r>
+        <w:rPr>
+          <w:rFonts w:ascii="Calibri Light" w:hAnsi="Calibri Light" w:cs="Calibri Light"/>
+          <w:color w:val="000000" w:themeColor="text1"/>
+          <w:szCs w:val="18"/>
+        </w:rPr>
+        <w:t xml:space="preserve">{% </w:t>
+      </w:r>
+      <w:proofErr w:type="spellStart"/>
+      <w:r>
+        <w:rPr>
+          <w:rFonts w:ascii="Calibri Light" w:hAnsi="Calibri Light" w:cs="Calibri Light"/>
+          <w:color w:val="000000" w:themeColor="text1"/>
+          <w:szCs w:val="18"/>
+        </w:rPr>
+        <w:t>endif</w:t>
+      </w:r>
+      <w:proofErr w:type="spellEnd"/>
+      <w:r>
+        <w:rPr>
+          <w:rFonts w:ascii="Calibri Light" w:hAnsi="Calibri Light" w:cs="Calibri Light"/>
+          <w:color w:val="000000" w:themeColor="text1"/>
+          <w:szCs w:val="18"/>
+        </w:rPr>
+        <w:t xml:space="preserve"> </w:t>
+      </w:r>
+      <w:proofErr w:type="gramStart"/>
+      <w:r>
+        <w:rPr>
+          <w:rFonts w:ascii="Calibri Light" w:hAnsi="Calibri Light" w:cs="Calibri Light"/>
+          <w:color w:val="000000" w:themeColor="text1"/>
+          <w:szCs w:val="18"/>
+        </w:rPr>
+        <w:t>%}</w:t>
+      </w:r>
+      <w:r>
+        <w:rPr>
+          <w:rFonts w:ascii="Calibri Light" w:hAnsi="Calibri Light" w:cs="Calibri Light"/>
+          <w:color w:val="000000" w:themeColor="text1"/>
+          <w:szCs w:val="18"/>
+        </w:rPr>
+        <w:t>{</w:t>
+      </w:r>
+      <w:proofErr w:type="gramEnd"/>
+      <w:r>
+        <w:rPr>
+          <w:rFonts w:ascii="Calibri Light" w:hAnsi="Calibri Light" w:cs="Calibri Light"/>
+          <w:color w:val="000000" w:themeColor="text1"/>
+          <w:szCs w:val="18"/>
+        </w:rPr>
+        <w:t xml:space="preserve">% if </w:t>
+      </w:r>
+      <w:proofErr w:type="spellStart"/>
+      <w:r>
+        <w:rPr>
+          <w:rFonts w:ascii="Calibri Light" w:hAnsi="Calibri Light" w:cs="Calibri Light"/>
+          <w:color w:val="000000" w:themeColor="text1"/>
+          <w:szCs w:val="18"/>
+        </w:rPr>
+        <w:t>objectives</w:t>
+      </w:r>
+      <w:proofErr w:type="spellEnd"/>
+      <w:r>
+        <w:rPr>
+          <w:rFonts w:ascii="Calibri Light" w:hAnsi="Calibri Light" w:cs="Calibri Light"/>
+          <w:color w:val="000000" w:themeColor="text1"/>
+          <w:szCs w:val="18"/>
+        </w:rPr>
+        <w:t xml:space="preserve"> %}</w:t>
+      </w:r>
+    </w:p>
+    <w:p>
+      <w:pPr>
+        <w:rPr>
+          <w:rFonts w:ascii="Calibri Light" w:hAnsi="Calibri Light" w:cs="Calibri Light"/>
+          <w:b/>
+          <w:bCs/>
+          <w:color w:val="000000" w:themeColor="text1"/>
+          <w:szCs w:val="18"/>
+        </w:rPr>
+      </w:pPr>
+      <w:r>
+        <w:rPr>
+          <w:rFonts w:ascii="Calibri Light" w:hAnsi="Calibri Light" w:cs="Calibri Light"/>
+          <w:b/>
+          <w:bCs/>
+          <w:color w:val="000000" w:themeColor="text1"/>
+          <w:sz w:val="28"/>
+        </w:rPr>
+        <w:t>Objetivos:</w:t>
+      </w:r>
+      <w:r>
+        <w:rPr>
+          <w:rFonts w:ascii="Calibri Light" w:hAnsi="Calibri Light" w:cs="Calibri Light"/>
+          <w:b/>
+          <w:bCs/>
+          <w:color w:val="000000" w:themeColor="text1"/>
+          <w:sz w:val="28"/>
+        </w:rPr>
+        <w:br/>
+      </w:r>
+      <w:r>
+        <w:rPr>
+          <w:rFonts w:ascii="Calibri Light" w:hAnsi="Calibri Light" w:cs="Calibri Light"/>
+          <w:color w:val="000000" w:themeColor="text1"/>
+          <w:szCs w:val="18"/>
+        </w:rPr>
+        <w:t xml:space="preserve">{{ </w:t>
+      </w:r>
+      <w:proofErr w:type="spellStart"/>
+      <w:r>
+        <w:rPr>
+          <w:rFonts w:ascii="Calibri Light" w:hAnsi="Calibri Light" w:cs="Calibri Light"/>
+          <w:color w:val="000000" w:themeColor="text1"/>
+          <w:szCs w:val="18"/>
+        </w:rPr>
+        <w:t>objectives</w:t>
+      </w:r>
+      <w:proofErr w:type="spellEnd"/>
+      <w:r>
+        <w:rPr>
+          <w:rFonts w:ascii="Calibri Light" w:hAnsi="Calibri Light" w:cs="Calibri Light"/>
+          <w:color w:val="000000" w:themeColor="text1"/>
+          <w:szCs w:val="18"/>
+        </w:rPr>
+        <w:t xml:space="preserve"> }}{% </w:t>
+      </w:r>
+      <w:proofErr w:type="spellStart"/>
+      <w:r>
+        <w:rPr>
+          <w:rFonts w:ascii="Calibri Light" w:hAnsi="Calibri Light" w:cs="Calibri Light"/>
+          <w:color w:val="000000" w:themeColor="text1"/>
+          <w:szCs w:val="18"/>
+        </w:rPr>
+        <w:t>endif</w:t>
+      </w:r>
+      <w:proofErr w:type="spellEnd"/>
+      <w:r>
+        <w:rPr>
+          <w:rFonts w:ascii="Calibri Light" w:hAnsi="Calibri Light" w:cs="Calibri Light"/>
+          <w:color w:val="000000" w:themeColor="text1"/>
+          <w:szCs w:val="18"/>
+        </w:rPr>
+        <w:t xml:space="preserve"> %}</w:t>
+      </w:r>
     </w:p>
     <w:p>
       <w:pPr>
@@ -378,7 +716,7 @@
           <w:color w:val="000000" w:themeColor="text1"/>
           <w:szCs w:val="18"/>
         </w:rPr>
-        <w:t>objectives</w:t>
+        <w:t>selection_method</w:t>
       </w:r>
       <w:proofErr w:type="spellEnd"/>
       <w:r>
@@ -397,35 +735,35 @@
           <w:b/>
           <w:bCs/>
           <w:color w:val="000000" w:themeColor="text1"/>
-          <w:szCs w:val="18"/>
-        </w:rPr>
-      </w:pPr>
-      <w:r>
-        <w:rPr>
-          <w:rFonts w:ascii="Calibri Light" w:hAnsi="Calibri Light" w:cs="Calibri Light"/>
-          <w:b/>
-          <w:bCs/>
-          <w:color w:val="000000" w:themeColor="text1"/>
-          <w:szCs w:val="18"/>
-        </w:rPr>
-        <w:t>Objetivos:</w:t>
-      </w:r>
-    </w:p>
-    <w:p>
-      <w:pPr>
-        <w:rPr>
-          <w:rFonts w:ascii="Calibri Light" w:hAnsi="Calibri Light" w:cs="Calibri Light"/>
-          <w:color w:val="000000" w:themeColor="text1"/>
-          <w:szCs w:val="18"/>
-        </w:rPr>
-      </w:pPr>
-      <w:r>
-        <w:rPr>
-          <w:rFonts w:ascii="Calibri Light" w:hAnsi="Calibri Light" w:cs="Calibri Light"/>
-          <w:color w:val="000000" w:themeColor="text1"/>
-          <w:szCs w:val="18"/>
-        </w:rPr>
-        <w:t xml:space="preserve">{{ </w:t>
+          <w:sz w:val="28"/>
+        </w:rPr>
+      </w:pPr>
+      <w:r>
+        <w:rPr>
+          <w:rFonts w:ascii="Calibri Light" w:hAnsi="Calibri Light" w:cs="Calibri Light"/>
+          <w:b/>
+          <w:bCs/>
+          <w:color w:val="000000" w:themeColor="text1"/>
+          <w:sz w:val="28"/>
+        </w:rPr>
+        <w:t>Método de Seleção:</w:t>
+      </w:r>
+    </w:p>
+    <w:p>
+      <w:pPr>
+        <w:rPr>
+          <w:rFonts w:ascii="Calibri Light" w:hAnsi="Calibri Light" w:cs="Calibri Light"/>
+          <w:color w:val="000000" w:themeColor="text1"/>
+          <w:szCs w:val="18"/>
+        </w:rPr>
+      </w:pPr>
+      <w:r>
+        <w:rPr>
+          <w:rFonts w:ascii="Calibri Light" w:hAnsi="Calibri Light" w:cs="Calibri Light"/>
+          <w:color w:val="000000" w:themeColor="text1"/>
+          <w:szCs w:val="18"/>
+        </w:rPr>
+        <w:t>{{</w:t>
       </w:r>
       <w:proofErr w:type="spellStart"/>
       <w:r>
@@ -434,7 +772,7 @@
           <w:color w:val="000000" w:themeColor="text1"/>
           <w:szCs w:val="18"/>
         </w:rPr>
-        <w:t>objectives</w:t>
+        <w:t>selection_method</w:t>
       </w:r>
       <w:proofErr w:type="spellEnd"/>
       <w:r>
@@ -443,7 +781,7 @@
           <w:color w:val="000000" w:themeColor="text1"/>
           <w:szCs w:val="18"/>
         </w:rPr>
-        <w:t xml:space="preserve"> }}</w:t>
+        <w:t>}}</w:t>
       </w:r>
     </w:p>
     <w:p>
@@ -478,6 +816,24 @@
           <w:color w:val="000000" w:themeColor="text1"/>
           <w:szCs w:val="18"/>
         </w:rPr>
+        <w:t xml:space="preserve"> %}{% if </w:t>
+      </w:r>
+      <w:proofErr w:type="spellStart"/>
+      <w:r>
+        <w:rPr>
+          <w:rFonts w:ascii="Calibri Light" w:hAnsi="Calibri Light" w:cs="Calibri Light"/>
+          <w:color w:val="000000" w:themeColor="text1"/>
+          <w:szCs w:val="18"/>
+        </w:rPr>
+        <w:t>conditions</w:t>
+      </w:r>
+      <w:proofErr w:type="spellEnd"/>
+      <w:r>
+        <w:rPr>
+          <w:rFonts w:ascii="Calibri Light" w:hAnsi="Calibri Light" w:cs="Calibri Light"/>
+          <w:color w:val="000000" w:themeColor="text1"/>
+          <w:szCs w:val="18"/>
+        </w:rPr>
         <w:t xml:space="preserve"> %}</w:t>
       </w:r>
     </w:p>
@@ -485,10 +841,1451 @@
       <w:pPr>
         <w:rPr>
           <w:rFonts w:ascii="Calibri Light" w:hAnsi="Calibri Light" w:cs="Calibri Light"/>
-          <w:color w:val="000000" w:themeColor="text1"/>
-          <w:szCs w:val="18"/>
-        </w:rPr>
-      </w:pPr>
+          <w:b/>
+          <w:bCs/>
+          <w:color w:val="000000" w:themeColor="text1"/>
+          <w:sz w:val="28"/>
+        </w:rPr>
+      </w:pPr>
+      <w:r>
+        <w:rPr>
+          <w:rFonts w:ascii="Calibri Light" w:hAnsi="Calibri Light" w:cs="Calibri Light"/>
+          <w:b/>
+          <w:bCs/>
+          <w:color w:val="000000" w:themeColor="text1"/>
+          <w:sz w:val="28"/>
+        </w:rPr>
+        <w:t>Condições:</w:t>
+      </w:r>
+    </w:p>
+    <w:p>
+      <w:pPr>
+        <w:rPr>
+          <w:rFonts w:ascii="Calibri Light" w:hAnsi="Calibri Light" w:cs="Calibri Light"/>
+          <w:color w:val="000000" w:themeColor="text1"/>
+          <w:szCs w:val="18"/>
+        </w:rPr>
+      </w:pPr>
+      <w:r>
+        <w:rPr>
+          <w:rFonts w:ascii="Calibri Light" w:hAnsi="Calibri Light" w:cs="Calibri Light"/>
+          <w:color w:val="000000" w:themeColor="text1"/>
+          <w:szCs w:val="18"/>
+        </w:rPr>
+        <w:t>{{</w:t>
+      </w:r>
+      <w:proofErr w:type="spellStart"/>
+      <w:r>
+        <w:rPr>
+          <w:rFonts w:ascii="Calibri Light" w:hAnsi="Calibri Light" w:cs="Calibri Light"/>
+          <w:color w:val="000000" w:themeColor="text1"/>
+          <w:szCs w:val="18"/>
+        </w:rPr>
+        <w:t>conditions</w:t>
+      </w:r>
+      <w:proofErr w:type="spellEnd"/>
+      <w:r>
+        <w:rPr>
+          <w:rFonts w:ascii="Calibri Light" w:hAnsi="Calibri Light" w:cs="Calibri Light"/>
+          <w:color w:val="000000" w:themeColor="text1"/>
+          <w:szCs w:val="18"/>
+        </w:rPr>
+        <w:t>}}</w:t>
+      </w:r>
+    </w:p>
+    <w:p>
+      <w:pPr>
+        <w:rPr>
+          <w:rFonts w:ascii="Calibri Light" w:hAnsi="Calibri Light" w:cs="Calibri Light"/>
+          <w:color w:val="000000" w:themeColor="text1"/>
+          <w:szCs w:val="18"/>
+        </w:rPr>
+      </w:pPr>
+      <w:r>
+        <w:rPr>
+          <w:rFonts w:ascii="Calibri Light" w:hAnsi="Calibri Light" w:cs="Calibri Light"/>
+          <w:color w:val="000000" w:themeColor="text1"/>
+          <w:szCs w:val="18"/>
+        </w:rPr>
+        <w:t xml:space="preserve">{% </w:t>
+      </w:r>
+      <w:proofErr w:type="spellStart"/>
+      <w:r>
+        <w:rPr>
+          <w:rFonts w:ascii="Calibri Light" w:hAnsi="Calibri Light" w:cs="Calibri Light"/>
+          <w:color w:val="000000" w:themeColor="text1"/>
+          <w:szCs w:val="18"/>
+        </w:rPr>
+        <w:t>endif</w:t>
+      </w:r>
+      <w:proofErr w:type="spellEnd"/>
+      <w:r>
+        <w:rPr>
+          <w:rFonts w:ascii="Calibri Light" w:hAnsi="Calibri Light" w:cs="Calibri Light"/>
+          <w:color w:val="000000" w:themeColor="text1"/>
+          <w:szCs w:val="18"/>
+        </w:rPr>
+        <w:t xml:space="preserve"> %}{% if </w:t>
+      </w:r>
+      <w:proofErr w:type="spellStart"/>
+      <w:r>
+        <w:rPr>
+          <w:rFonts w:ascii="Calibri Light" w:hAnsi="Calibri Light" w:cs="Calibri Light"/>
+          <w:color w:val="000000" w:themeColor="text1"/>
+          <w:szCs w:val="18"/>
+        </w:rPr>
+        <w:t>scheduling</w:t>
+      </w:r>
+      <w:proofErr w:type="spellEnd"/>
+      <w:r>
+        <w:rPr>
+          <w:rFonts w:ascii="Calibri Light" w:hAnsi="Calibri Light" w:cs="Calibri Light"/>
+          <w:color w:val="000000" w:themeColor="text1"/>
+          <w:szCs w:val="18"/>
+        </w:rPr>
+        <w:t xml:space="preserve"> %}</w:t>
+      </w:r>
+    </w:p>
+    <w:p>
+      <w:pPr>
+        <w:rPr>
+          <w:rFonts w:ascii="Calibri Light" w:hAnsi="Calibri Light" w:cs="Calibri Light"/>
+          <w:b/>
+          <w:bCs/>
+          <w:color w:val="000000" w:themeColor="text1"/>
+          <w:sz w:val="28"/>
+        </w:rPr>
+      </w:pPr>
+      <w:r>
+        <w:rPr>
+          <w:rFonts w:ascii="Calibri Light" w:hAnsi="Calibri Light" w:cs="Calibri Light"/>
+          <w:b/>
+          <w:bCs/>
+          <w:color w:val="000000" w:themeColor="text1"/>
+          <w:sz w:val="28"/>
+        </w:rPr>
+        <w:t>Agendamento:</w:t>
+      </w:r>
+    </w:p>
+    <w:p>
+      <w:pPr>
+        <w:rPr>
+          <w:rFonts w:ascii="Calibri Light" w:hAnsi="Calibri Light" w:cs="Calibri Light"/>
+          <w:color w:val="000000" w:themeColor="text1"/>
+          <w:szCs w:val="18"/>
+        </w:rPr>
+      </w:pPr>
+      <w:r>
+        <w:rPr>
+          <w:rFonts w:ascii="Calibri Light" w:hAnsi="Calibri Light" w:cs="Calibri Light"/>
+          <w:color w:val="000000" w:themeColor="text1"/>
+          <w:szCs w:val="18"/>
+        </w:rPr>
+        <w:t>{{</w:t>
+      </w:r>
+      <w:proofErr w:type="spellStart"/>
+      <w:r>
+        <w:rPr>
+          <w:rFonts w:ascii="Calibri Light" w:hAnsi="Calibri Light" w:cs="Calibri Light"/>
+          <w:color w:val="000000" w:themeColor="text1"/>
+          <w:szCs w:val="18"/>
+        </w:rPr>
+        <w:t>scheduling</w:t>
+      </w:r>
+      <w:proofErr w:type="spellEnd"/>
+      <w:r>
+        <w:rPr>
+          <w:rFonts w:ascii="Calibri Light" w:hAnsi="Calibri Light" w:cs="Calibri Light"/>
+          <w:color w:val="000000" w:themeColor="text1"/>
+          <w:szCs w:val="18"/>
+        </w:rPr>
+        <w:t>}}</w:t>
+      </w:r>
+    </w:p>
+    <w:p>
+      <w:pPr>
+        <w:rPr>
+          <w:rFonts w:ascii="Calibri Light" w:hAnsi="Calibri Light" w:cs="Calibri Light"/>
+          <w:color w:val="000000" w:themeColor="text1"/>
+          <w:szCs w:val="18"/>
+        </w:rPr>
+      </w:pPr>
+      <w:r>
+        <w:rPr>
+          <w:rFonts w:ascii="Calibri Light" w:hAnsi="Calibri Light" w:cs="Calibri Light"/>
+          <w:color w:val="000000" w:themeColor="text1"/>
+          <w:szCs w:val="18"/>
+        </w:rPr>
+        <w:t xml:space="preserve">{% </w:t>
+      </w:r>
+      <w:proofErr w:type="spellStart"/>
+      <w:r>
+        <w:rPr>
+          <w:rFonts w:ascii="Calibri Light" w:hAnsi="Calibri Light" w:cs="Calibri Light"/>
+          <w:color w:val="000000" w:themeColor="text1"/>
+          <w:szCs w:val="18"/>
+        </w:rPr>
+        <w:t>endif</w:t>
+      </w:r>
+      <w:proofErr w:type="spellEnd"/>
+      <w:r>
+        <w:rPr>
+          <w:rFonts w:ascii="Calibri Light" w:hAnsi="Calibri Light" w:cs="Calibri Light"/>
+          <w:color w:val="000000" w:themeColor="text1"/>
+          <w:szCs w:val="18"/>
+        </w:rPr>
+        <w:t xml:space="preserve"> %}{% if </w:t>
+      </w:r>
+      <w:proofErr w:type="spellStart"/>
+      <w:r>
+        <w:rPr>
+          <w:rFonts w:ascii="Calibri Light" w:hAnsi="Calibri Light" w:cs="Calibri Light"/>
+          <w:color w:val="000000" w:themeColor="text1"/>
+          <w:szCs w:val="18"/>
+        </w:rPr>
+        <w:t>technologies</w:t>
+      </w:r>
+      <w:proofErr w:type="spellEnd"/>
+      <w:r>
+        <w:rPr>
+          <w:rFonts w:ascii="Calibri Light" w:hAnsi="Calibri Light" w:cs="Calibri Light"/>
+          <w:color w:val="000000" w:themeColor="text1"/>
+          <w:szCs w:val="18"/>
+        </w:rPr>
+        <w:t xml:space="preserve"> %}</w:t>
+      </w:r>
+    </w:p>
+    <w:p>
+      <w:pPr>
+        <w:rPr>
+          <w:rFonts w:ascii="Calibri Light" w:hAnsi="Calibri Light" w:cs="Calibri Light"/>
+          <w:b/>
+          <w:bCs/>
+          <w:color w:val="000000" w:themeColor="text1"/>
+          <w:sz w:val="28"/>
+        </w:rPr>
+      </w:pPr>
+      <w:r>
+        <w:rPr>
+          <w:rFonts w:ascii="Calibri Light" w:hAnsi="Calibri Light" w:cs="Calibri Light"/>
+          <w:b/>
+          <w:bCs/>
+          <w:color w:val="000000" w:themeColor="text1"/>
+          <w:sz w:val="28"/>
+        </w:rPr>
+        <w:t>Tecnologias:</w:t>
+      </w:r>
+    </w:p>
+    <w:p>
+      <w:pPr>
+        <w:rPr>
+          <w:rFonts w:ascii="Calibri Light" w:hAnsi="Calibri Light" w:cs="Calibri Light"/>
+          <w:color w:val="000000" w:themeColor="text1"/>
+          <w:szCs w:val="18"/>
+        </w:rPr>
+      </w:pPr>
+      <w:r>
+        <w:rPr>
+          <w:rFonts w:ascii="Calibri Light" w:hAnsi="Calibri Light" w:cs="Calibri Light"/>
+          <w:color w:val="000000" w:themeColor="text1"/>
+          <w:szCs w:val="18"/>
+        </w:rPr>
+        <w:t>{{</w:t>
+      </w:r>
+      <w:proofErr w:type="spellStart"/>
+      <w:r>
+        <w:rPr>
+          <w:rFonts w:ascii="Calibri Light" w:hAnsi="Calibri Light" w:cs="Calibri Light"/>
+          <w:color w:val="000000" w:themeColor="text1"/>
+          <w:szCs w:val="18"/>
+        </w:rPr>
+        <w:t>technologies</w:t>
+      </w:r>
+      <w:proofErr w:type="spellEnd"/>
+      <w:r>
+        <w:rPr>
+          <w:rFonts w:ascii="Calibri Light" w:hAnsi="Calibri Light" w:cs="Calibri Light"/>
+          <w:color w:val="000000" w:themeColor="text1"/>
+          <w:szCs w:val="18"/>
+        </w:rPr>
+        <w:t>}}</w:t>
+      </w:r>
+    </w:p>
+    <w:p>
+      <w:pPr>
+        <w:rPr>
+          <w:rFonts w:ascii="Calibri Light" w:hAnsi="Calibri Light" w:cs="Calibri Light"/>
+          <w:color w:val="000000" w:themeColor="text1"/>
+          <w:szCs w:val="18"/>
+        </w:rPr>
+      </w:pPr>
+      <w:r>
+        <w:rPr>
+          <w:rFonts w:ascii="Calibri Light" w:hAnsi="Calibri Light" w:cs="Calibri Light"/>
+          <w:color w:val="000000" w:themeColor="text1"/>
+          <w:szCs w:val="18"/>
+        </w:rPr>
+        <w:t xml:space="preserve">{% </w:t>
+      </w:r>
+      <w:proofErr w:type="spellStart"/>
+      <w:r>
+        <w:rPr>
+          <w:rFonts w:ascii="Calibri Light" w:hAnsi="Calibri Light" w:cs="Calibri Light"/>
+          <w:color w:val="000000" w:themeColor="text1"/>
+          <w:szCs w:val="18"/>
+        </w:rPr>
+        <w:t>endif</w:t>
+      </w:r>
+      <w:proofErr w:type="spellEnd"/>
+      <w:r>
+        <w:rPr>
+          <w:rFonts w:ascii="Calibri Light" w:hAnsi="Calibri Light" w:cs="Calibri Light"/>
+          <w:color w:val="000000" w:themeColor="text1"/>
+          <w:szCs w:val="18"/>
+        </w:rPr>
+        <w:t xml:space="preserve"> %}{% if </w:t>
+      </w:r>
+      <w:proofErr w:type="spellStart"/>
+      <w:r>
+        <w:rPr>
+          <w:rFonts w:ascii="Calibri Light" w:hAnsi="Calibri Light" w:cs="Calibri Light"/>
+          <w:color w:val="000000" w:themeColor="text1"/>
+          <w:szCs w:val="18"/>
+        </w:rPr>
+        <w:t>methodologies</w:t>
+      </w:r>
+      <w:proofErr w:type="spellEnd"/>
+      <w:r>
+        <w:rPr>
+          <w:rFonts w:ascii="Calibri Light" w:hAnsi="Calibri Light" w:cs="Calibri Light"/>
+          <w:color w:val="000000" w:themeColor="text1"/>
+          <w:szCs w:val="18"/>
+        </w:rPr>
+        <w:t xml:space="preserve"> %}</w:t>
+      </w:r>
+    </w:p>
+    <w:p>
+      <w:pPr>
+        <w:rPr>
+          <w:rFonts w:ascii="Calibri Light" w:hAnsi="Calibri Light" w:cs="Calibri Light"/>
+          <w:b/>
+          <w:bCs/>
+          <w:color w:val="000000" w:themeColor="text1"/>
+          <w:sz w:val="28"/>
+        </w:rPr>
+      </w:pPr>
+      <w:r>
+        <w:rPr>
+          <w:rFonts w:ascii="Calibri Light" w:hAnsi="Calibri Light" w:cs="Calibri Light"/>
+          <w:b/>
+          <w:bCs/>
+          <w:color w:val="000000" w:themeColor="text1"/>
+          <w:sz w:val="28"/>
+        </w:rPr>
+        <w:t>Metodologias:</w:t>
+      </w:r>
+    </w:p>
+    <w:p>
+      <w:pPr>
+        <w:rPr>
+          <w:rFonts w:ascii="Calibri Light" w:hAnsi="Calibri Light" w:cs="Calibri Light"/>
+          <w:color w:val="000000" w:themeColor="text1"/>
+          <w:szCs w:val="18"/>
+        </w:rPr>
+      </w:pPr>
+      <w:r>
+        <w:rPr>
+          <w:rFonts w:ascii="Calibri Light" w:hAnsi="Calibri Light" w:cs="Calibri Light"/>
+          <w:color w:val="000000" w:themeColor="text1"/>
+          <w:szCs w:val="18"/>
+        </w:rPr>
+        <w:t>{{</w:t>
+      </w:r>
+      <w:proofErr w:type="spellStart"/>
+      <w:r>
+        <w:rPr>
+          <w:rFonts w:ascii="Calibri Light" w:hAnsi="Calibri Light" w:cs="Calibri Light"/>
+          <w:color w:val="000000" w:themeColor="text1"/>
+          <w:szCs w:val="18"/>
+        </w:rPr>
+        <w:t>methodologies</w:t>
+      </w:r>
+      <w:proofErr w:type="spellEnd"/>
+      <w:r>
+        <w:rPr>
+          <w:rFonts w:ascii="Calibri Light" w:hAnsi="Calibri Light" w:cs="Calibri Light"/>
+          <w:color w:val="000000" w:themeColor="text1"/>
+          <w:szCs w:val="18"/>
+        </w:rPr>
+        <w:t>}}</w:t>
+      </w:r>
+    </w:p>
+    <w:p>
+      <w:pPr>
+        <w:rPr>
+          <w:rFonts w:ascii="Calibri Light" w:hAnsi="Calibri Light" w:cs="Calibri Light"/>
+          <w:color w:val="000000" w:themeColor="text1"/>
+          <w:szCs w:val="18"/>
+        </w:rPr>
+      </w:pPr>
+      <w:r>
+        <w:rPr>
+          <w:rFonts w:ascii="Calibri Light" w:hAnsi="Calibri Light" w:cs="Calibri Light"/>
+          <w:color w:val="000000" w:themeColor="text1"/>
+          <w:szCs w:val="18"/>
+        </w:rPr>
+        <w:t xml:space="preserve">{% </w:t>
+      </w:r>
+      <w:proofErr w:type="spellStart"/>
+      <w:r>
+        <w:rPr>
+          <w:rFonts w:ascii="Calibri Light" w:hAnsi="Calibri Light" w:cs="Calibri Light"/>
+          <w:color w:val="000000" w:themeColor="text1"/>
+          <w:szCs w:val="18"/>
+        </w:rPr>
+        <w:t>endif</w:t>
+      </w:r>
+      <w:proofErr w:type="spellEnd"/>
+      <w:r>
+        <w:rPr>
+          <w:rFonts w:ascii="Calibri Light" w:hAnsi="Calibri Light" w:cs="Calibri Light"/>
+          <w:color w:val="000000" w:themeColor="text1"/>
+          <w:szCs w:val="18"/>
+        </w:rPr>
+        <w:t xml:space="preserve"> %}</w:t>
+      </w:r>
+    </w:p>
+    <w:p>
+      <w:pPr>
+        <w:rPr>
+          <w:rFonts w:ascii="Calibri Light" w:hAnsi="Calibri Light" w:cs="Calibri Light"/>
+          <w:b/>
+          <w:bCs/>
+          <w:color w:val="000000" w:themeColor="text1"/>
+          <w:sz w:val="28"/>
+        </w:rPr>
+      </w:pPr>
+      <w:r>
+        <w:rPr>
+          <w:rFonts w:ascii="Calibri Light" w:hAnsi="Calibri Light" w:cs="Calibri Light"/>
+          <w:b/>
+          <w:bCs/>
+          <w:color w:val="000000" w:themeColor="text1"/>
+          <w:sz w:val="28"/>
+        </w:rPr>
+        <w:t>Local</w:t>
+      </w:r>
+      <w:r>
+        <w:rPr>
+          <w:rFonts w:ascii="Calibri Light" w:hAnsi="Calibri Light" w:cs="Calibri Light"/>
+          <w:b/>
+          <w:bCs/>
+          <w:color w:val="000000" w:themeColor="text1"/>
+          <w:sz w:val="28"/>
+        </w:rPr>
+        <w:t>, Formato e</w:t>
+      </w:r>
+      <w:r>
+        <w:rPr>
+          <w:rFonts w:ascii="Calibri Light" w:hAnsi="Calibri Light" w:cs="Calibri Light"/>
+          <w:b/>
+          <w:bCs/>
+          <w:color w:val="000000" w:themeColor="text1"/>
+          <w:sz w:val="28"/>
+        </w:rPr>
+        <w:t xml:space="preserve"> H</w:t>
+      </w:r>
+      <w:r>
+        <w:rPr>
+          <w:rFonts w:ascii="Calibri Light" w:hAnsi="Calibri Light" w:cs="Calibri Light"/>
+          <w:b/>
+          <w:bCs/>
+          <w:color w:val="000000" w:themeColor="text1"/>
+          <w:sz w:val="28"/>
+        </w:rPr>
+        <w:t>orário de</w:t>
+      </w:r>
+      <w:r>
+        <w:rPr>
+          <w:rFonts w:ascii="Calibri Light" w:hAnsi="Calibri Light" w:cs="Calibri Light"/>
+          <w:b/>
+          <w:bCs/>
+          <w:color w:val="000000" w:themeColor="text1"/>
+          <w:sz w:val="28"/>
+        </w:rPr>
+        <w:t xml:space="preserve"> </w:t>
+      </w:r>
+      <w:r>
+        <w:rPr>
+          <w:rFonts w:ascii="Calibri Light" w:hAnsi="Calibri Light" w:cs="Calibri Light"/>
+          <w:b/>
+          <w:bCs/>
+          <w:color w:val="000000" w:themeColor="text1"/>
+          <w:sz w:val="28"/>
+        </w:rPr>
+        <w:t>Trabalho</w:t>
+      </w:r>
+      <w:r>
+        <w:rPr>
+          <w:rFonts w:ascii="Calibri Light" w:hAnsi="Calibri Light" w:cs="Calibri Light"/>
+          <w:b/>
+          <w:bCs/>
+          <w:color w:val="000000" w:themeColor="text1"/>
+          <w:sz w:val="28"/>
+        </w:rPr>
+        <w:t>:</w:t>
+      </w:r>
+    </w:p>
+    <w:p>
+      <w:pPr>
+        <w:rPr>
+          <w:rFonts w:ascii="Calibri Light" w:hAnsi="Calibri Light" w:cs="Calibri Light"/>
+          <w:color w:val="000000" w:themeColor="text1"/>
+          <w:szCs w:val="18"/>
+        </w:rPr>
+      </w:pPr>
+      <w:r>
+        <w:rPr>
+          <w:rFonts w:ascii="Calibri Light" w:hAnsi="Calibri Light" w:cs="Calibri Light"/>
+          <w:b/>
+          <w:bCs/>
+          <w:color w:val="000000" w:themeColor="text1"/>
+          <w:szCs w:val="18"/>
+        </w:rPr>
+        <w:lastRenderedPageBreak/>
+        <w:t>Formato</w:t>
+      </w:r>
+      <w:r>
+        <w:rPr>
+          <w:rFonts w:ascii="Calibri Light" w:hAnsi="Calibri Light" w:cs="Calibri Light"/>
+          <w:b/>
+          <w:bCs/>
+          <w:color w:val="000000" w:themeColor="text1"/>
+          <w:szCs w:val="18"/>
+        </w:rPr>
+        <w:t>:</w:t>
+      </w:r>
+      <w:r>
+        <w:rPr>
+          <w:rFonts w:ascii="Calibri Light" w:hAnsi="Calibri Light" w:cs="Calibri Light"/>
+          <w:color w:val="000000" w:themeColor="text1"/>
+          <w:szCs w:val="18"/>
+        </w:rPr>
+        <w:t xml:space="preserve"> {{</w:t>
+      </w:r>
+      <w:proofErr w:type="spellStart"/>
+      <w:r>
+        <w:rPr>
+          <w:rFonts w:ascii="Calibri Light" w:hAnsi="Calibri Light" w:cs="Calibri Light"/>
+          <w:color w:val="000000" w:themeColor="text1"/>
+          <w:szCs w:val="18"/>
+        </w:rPr>
+        <w:t>format</w:t>
+      </w:r>
+      <w:proofErr w:type="spellEnd"/>
+      <w:r>
+        <w:rPr>
+          <w:rFonts w:ascii="Calibri Light" w:hAnsi="Calibri Light" w:cs="Calibri Light"/>
+          <w:color w:val="000000" w:themeColor="text1"/>
+          <w:szCs w:val="18"/>
+        </w:rPr>
+        <w:t>}}</w:t>
+      </w:r>
+    </w:p>
+    <w:p>
+      <w:pPr>
+        <w:rPr>
+          <w:rFonts w:ascii="Calibri Light" w:hAnsi="Calibri Light" w:cs="Calibri Light"/>
+          <w:color w:val="000000" w:themeColor="text1"/>
+          <w:szCs w:val="18"/>
+        </w:rPr>
+      </w:pPr>
+      <w:r>
+        <w:rPr>
+          <w:rFonts w:ascii="Calibri Light" w:hAnsi="Calibri Light" w:cs="Calibri Light"/>
+          <w:b/>
+          <w:bCs/>
+          <w:color w:val="000000" w:themeColor="text1"/>
+          <w:szCs w:val="18"/>
+        </w:rPr>
+        <w:t>Local:</w:t>
+      </w:r>
+      <w:r>
+        <w:rPr>
+          <w:rFonts w:ascii="Calibri Light" w:hAnsi="Calibri Light" w:cs="Calibri Light"/>
+          <w:color w:val="000000" w:themeColor="text1"/>
+          <w:szCs w:val="18"/>
+        </w:rPr>
+        <w:t xml:space="preserve"> {{</w:t>
+      </w:r>
+      <w:proofErr w:type="spellStart"/>
+      <w:r>
+        <w:rPr>
+          <w:rFonts w:ascii="Calibri Light" w:hAnsi="Calibri Light" w:cs="Calibri Light"/>
+          <w:color w:val="000000" w:themeColor="text1"/>
+          <w:szCs w:val="18"/>
+        </w:rPr>
+        <w:t>location</w:t>
+      </w:r>
+      <w:proofErr w:type="spellEnd"/>
+      <w:r>
+        <w:rPr>
+          <w:rFonts w:ascii="Calibri Light" w:hAnsi="Calibri Light" w:cs="Calibri Light"/>
+          <w:color w:val="000000" w:themeColor="text1"/>
+          <w:szCs w:val="18"/>
+        </w:rPr>
+        <w:t>}}</w:t>
+      </w:r>
+    </w:p>
+    <w:p>
+      <w:pPr>
+        <w:rPr>
+          <w:rFonts w:ascii="Calibri Light" w:hAnsi="Calibri Light" w:cs="Calibri Light"/>
+          <w:color w:val="000000" w:themeColor="text1"/>
+          <w:szCs w:val="18"/>
+        </w:rPr>
+      </w:pPr>
+      <w:r>
+        <w:rPr>
+          <w:rFonts w:ascii="Calibri Light" w:hAnsi="Calibri Light" w:cs="Calibri Light"/>
+          <w:b/>
+          <w:bCs/>
+          <w:color w:val="000000" w:themeColor="text1"/>
+          <w:szCs w:val="18"/>
+        </w:rPr>
+        <w:t>Horário:</w:t>
+      </w:r>
+      <w:r>
+        <w:rPr>
+          <w:rFonts w:ascii="Calibri Light" w:hAnsi="Calibri Light" w:cs="Calibri Light"/>
+          <w:color w:val="000000" w:themeColor="text1"/>
+          <w:szCs w:val="18"/>
+        </w:rPr>
+        <w:t xml:space="preserve"> {{</w:t>
+      </w:r>
+      <w:proofErr w:type="spellStart"/>
+      <w:r>
+        <w:rPr>
+          <w:rFonts w:ascii="Calibri Light" w:hAnsi="Calibri Light" w:cs="Calibri Light"/>
+          <w:color w:val="000000" w:themeColor="text1"/>
+          <w:szCs w:val="18"/>
+        </w:rPr>
+        <w:t>schedule</w:t>
+      </w:r>
+      <w:proofErr w:type="spellEnd"/>
+      <w:r>
+        <w:rPr>
+          <w:rFonts w:ascii="Calibri Light" w:hAnsi="Calibri Light" w:cs="Calibri Light"/>
+          <w:color w:val="000000" w:themeColor="text1"/>
+          <w:szCs w:val="18"/>
+        </w:rPr>
+        <w:t>}}</w:t>
+      </w:r>
+    </w:p>
+    <w:p>
+      <w:pPr>
+        <w:rPr>
+          <w:rFonts w:ascii="Calibri Light" w:hAnsi="Calibri Light" w:cs="Calibri Light"/>
+          <w:color w:val="000000" w:themeColor="text1"/>
+          <w:szCs w:val="18"/>
+        </w:rPr>
+      </w:pPr>
+      <w:r>
+        <w:rPr>
+          <w:rFonts w:ascii="Calibri Light" w:hAnsi="Calibri Light" w:cs="Calibri Light"/>
+          <w:b/>
+          <w:bCs/>
+          <w:color w:val="000000" w:themeColor="text1"/>
+          <w:szCs w:val="18"/>
+        </w:rPr>
+        <w:t>Vagas:</w:t>
+      </w:r>
+      <w:r>
+        <w:rPr>
+          <w:rFonts w:ascii="Calibri Light" w:hAnsi="Calibri Light" w:cs="Calibri Light"/>
+          <w:color w:val="000000" w:themeColor="text1"/>
+          <w:szCs w:val="18"/>
+        </w:rPr>
+        <w:t xml:space="preserve"> {{</w:t>
+      </w:r>
+      <w:proofErr w:type="spellStart"/>
+      <w:r>
+        <w:rPr>
+          <w:rFonts w:ascii="Calibri Light" w:hAnsi="Calibri Light" w:cs="Calibri Light"/>
+          <w:color w:val="000000" w:themeColor="text1"/>
+          <w:szCs w:val="18"/>
+        </w:rPr>
+        <w:t>slots</w:t>
+      </w:r>
+      <w:proofErr w:type="spellEnd"/>
+      <w:r>
+        <w:rPr>
+          <w:rFonts w:ascii="Calibri Light" w:hAnsi="Calibri Light" w:cs="Calibri Light"/>
+          <w:color w:val="000000" w:themeColor="text1"/>
+          <w:szCs w:val="18"/>
+        </w:rPr>
+        <w:t>}}</w:t>
+      </w:r>
+    </w:p>
+    <w:p>
+      <w:pPr>
+        <w:rPr>
+          <w:rFonts w:ascii="Calibri Light" w:hAnsi="Calibri Light" w:cs="Calibri Light"/>
+          <w:color w:val="000000" w:themeColor="text1"/>
+          <w:szCs w:val="18"/>
+        </w:rPr>
+      </w:pPr>
+    </w:p>
+    <w:p>
+      <w:pPr>
+        <w:rPr>
+          <w:rFonts w:ascii="Calibri Light" w:hAnsi="Calibri Light" w:cs="Calibri Light"/>
+          <w:b/>
+          <w:bCs/>
+          <w:color w:val="000000" w:themeColor="text1"/>
+          <w:sz w:val="28"/>
+        </w:rPr>
+      </w:pPr>
+      <w:r>
+        <w:rPr>
+          <w:rFonts w:ascii="Calibri Light" w:hAnsi="Calibri Light" w:cs="Calibri Light"/>
+          <w:b/>
+          <w:bCs/>
+          <w:color w:val="000000" w:themeColor="text1"/>
+          <w:sz w:val="28"/>
+        </w:rPr>
+        <w:t>Empresa:</w:t>
+      </w:r>
+      <w:r>
+        <w:rPr>
+          <w:rFonts w:ascii="Calibri Light" w:hAnsi="Calibri Light" w:cs="Calibri Light"/>
+          <w:color w:val="000000" w:themeColor="text1"/>
+          <w:szCs w:val="18"/>
+        </w:rPr>
+        <w:t>{% if company %}</w:t>
+      </w:r>
+    </w:p>
+    <w:p>
+      <w:pPr>
+        <w:rPr>
+          <w:rFonts w:ascii="Calibri Light" w:hAnsi="Calibri Light" w:cs="Calibri Light"/>
+          <w:color w:val="000000" w:themeColor="text1"/>
+          <w:szCs w:val="18"/>
+        </w:rPr>
+      </w:pPr>
+      <w:r>
+        <w:rPr>
+          <w:rFonts w:ascii="Calibri Light" w:hAnsi="Calibri Light" w:cs="Calibri Light"/>
+          <w:b/>
+          <w:bCs/>
+          <w:color w:val="000000" w:themeColor="text1"/>
+          <w:szCs w:val="18"/>
+        </w:rPr>
+        <w:t>Empresa:</w:t>
+      </w:r>
+      <w:r>
+        <w:rPr>
+          <w:rFonts w:ascii="Calibri Light" w:hAnsi="Calibri Light" w:cs="Calibri Light"/>
+          <w:color w:val="000000" w:themeColor="text1"/>
+          <w:szCs w:val="18"/>
+        </w:rPr>
+        <w:t xml:space="preserve"> {{company</w:t>
+      </w:r>
+      <w:r>
+        <w:rPr>
+          <w:rFonts w:ascii="Calibri Light" w:hAnsi="Calibri Light" w:cs="Calibri Light"/>
+          <w:color w:val="000000" w:themeColor="text1"/>
+          <w:szCs w:val="18"/>
+        </w:rPr>
+        <w:t>.name</w:t>
+      </w:r>
+      <w:r>
+        <w:rPr>
+          <w:rFonts w:ascii="Calibri Light" w:hAnsi="Calibri Light" w:cs="Calibri Light"/>
+          <w:color w:val="000000" w:themeColor="text1"/>
+          <w:szCs w:val="18"/>
+        </w:rPr>
+        <w:t>}}</w:t>
+      </w:r>
+    </w:p>
+    <w:p>
+      <w:pPr>
+        <w:rPr>
+          <w:rFonts w:ascii="Calibri Light" w:hAnsi="Calibri Light" w:cs="Calibri Light"/>
+          <w:color w:val="000000" w:themeColor="text1"/>
+          <w:szCs w:val="18"/>
+        </w:rPr>
+      </w:pPr>
+      <w:r>
+        <w:rPr>
+          <w:rFonts w:ascii="Calibri Light" w:hAnsi="Calibri Light" w:cs="Calibri Light"/>
+          <w:b/>
+          <w:bCs/>
+          <w:color w:val="000000" w:themeColor="text1"/>
+          <w:szCs w:val="18"/>
+        </w:rPr>
+        <w:t>Morada</w:t>
+      </w:r>
+      <w:r>
+        <w:rPr>
+          <w:rFonts w:ascii="Calibri Light" w:hAnsi="Calibri Light" w:cs="Calibri Light"/>
+          <w:b/>
+          <w:bCs/>
+          <w:color w:val="000000" w:themeColor="text1"/>
+          <w:szCs w:val="18"/>
+        </w:rPr>
+        <w:t>:</w:t>
+      </w:r>
+      <w:r>
+        <w:rPr>
+          <w:rFonts w:ascii="Calibri Light" w:hAnsi="Calibri Light" w:cs="Calibri Light"/>
+          <w:color w:val="000000" w:themeColor="text1"/>
+          <w:szCs w:val="18"/>
+        </w:rPr>
+        <w:t xml:space="preserve"> {{</w:t>
+      </w:r>
+      <w:proofErr w:type="spellStart"/>
+      <w:r>
+        <w:rPr>
+          <w:rFonts w:ascii="Calibri Light" w:hAnsi="Calibri Light" w:cs="Calibri Light"/>
+          <w:color w:val="000000" w:themeColor="text1"/>
+          <w:szCs w:val="18"/>
+        </w:rPr>
+        <w:t>company.</w:t>
+      </w:r>
+      <w:r>
+        <w:rPr>
+          <w:rFonts w:ascii="Calibri Light" w:hAnsi="Calibri Light" w:cs="Calibri Light"/>
+          <w:color w:val="000000" w:themeColor="text1"/>
+          <w:szCs w:val="18"/>
+        </w:rPr>
+        <w:t>address</w:t>
+      </w:r>
+      <w:proofErr w:type="spellEnd"/>
+      <w:r>
+        <w:rPr>
+          <w:rFonts w:ascii="Calibri Light" w:hAnsi="Calibri Light" w:cs="Calibri Light"/>
+          <w:color w:val="000000" w:themeColor="text1"/>
+          <w:szCs w:val="18"/>
+        </w:rPr>
+        <w:t>}}</w:t>
+      </w:r>
+    </w:p>
+    <w:p>
+      <w:pPr>
+        <w:rPr>
+          <w:rFonts w:ascii="Calibri Light" w:hAnsi="Calibri Light" w:cs="Calibri Light"/>
+          <w:color w:val="000000" w:themeColor="text1"/>
+          <w:szCs w:val="18"/>
+        </w:rPr>
+      </w:pPr>
+      <w:r>
+        <w:rPr>
+          <w:rFonts w:ascii="Calibri Light" w:hAnsi="Calibri Light" w:cs="Calibri Light"/>
+          <w:b/>
+          <w:bCs/>
+          <w:color w:val="000000" w:themeColor="text1"/>
+          <w:szCs w:val="18"/>
+        </w:rPr>
+        <w:t>NIF:</w:t>
+      </w:r>
+      <w:r>
+        <w:rPr>
+          <w:rFonts w:ascii="Calibri Light" w:hAnsi="Calibri Light" w:cs="Calibri Light"/>
+          <w:color w:val="000000" w:themeColor="text1"/>
+          <w:szCs w:val="18"/>
+        </w:rPr>
+        <w:t xml:space="preserve"> {{</w:t>
+      </w:r>
+      <w:proofErr w:type="spellStart"/>
+      <w:r>
+        <w:rPr>
+          <w:rFonts w:ascii="Calibri Light" w:hAnsi="Calibri Light" w:cs="Calibri Light"/>
+          <w:color w:val="000000" w:themeColor="text1"/>
+          <w:szCs w:val="18"/>
+        </w:rPr>
+        <w:t>company.</w:t>
+      </w:r>
+      <w:r>
+        <w:rPr>
+          <w:rFonts w:ascii="Calibri Light" w:hAnsi="Calibri Light" w:cs="Calibri Light"/>
+          <w:color w:val="000000" w:themeColor="text1"/>
+          <w:szCs w:val="18"/>
+        </w:rPr>
+        <w:t>nif</w:t>
+      </w:r>
+      <w:proofErr w:type="spellEnd"/>
+      <w:r>
+        <w:rPr>
+          <w:rFonts w:ascii="Calibri Light" w:hAnsi="Calibri Light" w:cs="Calibri Light"/>
+          <w:color w:val="000000" w:themeColor="text1"/>
+          <w:szCs w:val="18"/>
+        </w:rPr>
+        <w:t>}}</w:t>
+      </w:r>
+    </w:p>
+    <w:p>
+      <w:pPr>
+        <w:rPr>
+          <w:rFonts w:ascii="Calibri Light" w:hAnsi="Calibri Light" w:cs="Calibri Light"/>
+          <w:color w:val="000000" w:themeColor="text1"/>
+          <w:szCs w:val="18"/>
+        </w:rPr>
+      </w:pPr>
+      <w:r>
+        <w:rPr>
+          <w:rFonts w:ascii="Calibri Light" w:hAnsi="Calibri Light" w:cs="Calibri Light"/>
+          <w:color w:val="000000" w:themeColor="text1"/>
+          <w:szCs w:val="18"/>
+        </w:rPr>
+        <w:t xml:space="preserve">{% </w:t>
+      </w:r>
+      <w:proofErr w:type="spellStart"/>
+      <w:r>
+        <w:rPr>
+          <w:rFonts w:ascii="Calibri Light" w:hAnsi="Calibri Light" w:cs="Calibri Light"/>
+          <w:color w:val="000000" w:themeColor="text1"/>
+          <w:szCs w:val="18"/>
+        </w:rPr>
+        <w:t>else</w:t>
+      </w:r>
+      <w:proofErr w:type="spellEnd"/>
+      <w:r>
+        <w:rPr>
+          <w:rFonts w:ascii="Calibri Light" w:hAnsi="Calibri Light" w:cs="Calibri Light"/>
+          <w:color w:val="000000" w:themeColor="text1"/>
+          <w:szCs w:val="18"/>
+        </w:rPr>
+        <w:t xml:space="preserve"> %}</w:t>
+      </w:r>
+    </w:p>
+    <w:p>
+      <w:pPr>
+        <w:rPr>
+          <w:rFonts w:ascii="Calibri Light" w:hAnsi="Calibri Light" w:cs="Calibri Light"/>
+          <w:color w:val="000000" w:themeColor="text1"/>
+          <w:szCs w:val="18"/>
+        </w:rPr>
+      </w:pPr>
+      <w:r>
+        <w:rPr>
+          <w:rFonts w:ascii="Calibri Light" w:hAnsi="Calibri Light" w:cs="Calibri Light"/>
+          <w:b/>
+          <w:bCs/>
+          <w:color w:val="000000" w:themeColor="text1"/>
+          <w:szCs w:val="18"/>
+        </w:rPr>
+        <w:t>Empresa:</w:t>
+      </w:r>
+      <w:r>
+        <w:rPr>
+          <w:rFonts w:ascii="Calibri Light" w:hAnsi="Calibri Light" w:cs="Calibri Light"/>
+          <w:color w:val="000000" w:themeColor="text1"/>
+          <w:szCs w:val="18"/>
+        </w:rPr>
+        <w:t xml:space="preserve"> </w:t>
+      </w:r>
+      <w:r>
+        <w:rPr>
+          <w:rFonts w:ascii="Calibri Light" w:hAnsi="Calibri Light" w:cs="Calibri Light"/>
+          <w:color w:val="000000" w:themeColor="text1"/>
+          <w:szCs w:val="18"/>
+        </w:rPr>
+        <w:t>ISEC</w:t>
+      </w:r>
+    </w:p>
+    <w:p>
+      <w:pPr>
+        <w:rPr>
+          <w:rFonts w:ascii="Calibri Light" w:hAnsi="Calibri Light" w:cs="Calibri Light"/>
+          <w:color w:val="000000" w:themeColor="text1"/>
+          <w:szCs w:val="18"/>
+        </w:rPr>
+      </w:pPr>
+      <w:r>
+        <w:rPr>
+          <w:rFonts w:ascii="Calibri Light" w:hAnsi="Calibri Light" w:cs="Calibri Light"/>
+          <w:b/>
+          <w:bCs/>
+          <w:color w:val="000000" w:themeColor="text1"/>
+          <w:szCs w:val="18"/>
+        </w:rPr>
+        <w:t>Morada</w:t>
+      </w:r>
+      <w:r>
+        <w:rPr>
+          <w:rFonts w:ascii="Calibri Light" w:hAnsi="Calibri Light" w:cs="Calibri Light"/>
+          <w:b/>
+          <w:bCs/>
+          <w:color w:val="000000" w:themeColor="text1"/>
+          <w:szCs w:val="18"/>
+        </w:rPr>
+        <w:t>:</w:t>
+      </w:r>
+      <w:r>
+        <w:rPr>
+          <w:rFonts w:ascii="Calibri Light" w:hAnsi="Calibri Light" w:cs="Calibri Light"/>
+          <w:color w:val="000000" w:themeColor="text1"/>
+          <w:szCs w:val="18"/>
+        </w:rPr>
+        <w:t xml:space="preserve"> </w:t>
+      </w:r>
+      <w:r>
+        <w:rPr>
+          <w:rFonts w:ascii="Calibri Light" w:hAnsi="Calibri Light" w:cs="Calibri Light"/>
+          <w:color w:val="000000" w:themeColor="text1"/>
+          <w:szCs w:val="18"/>
+        </w:rPr>
+        <w:t>R. Pedro Nunes, Alto de São João, 3030-199 Coimbra</w:t>
+      </w:r>
+    </w:p>
+    <w:p>
+      <w:pPr>
+        <w:rPr>
+          <w:rFonts w:ascii="Calibri Light" w:hAnsi="Calibri Light" w:cs="Calibri Light"/>
+          <w:color w:val="000000" w:themeColor="text1"/>
+          <w:szCs w:val="18"/>
+          <w:lang w:val="en-US"/>
+        </w:rPr>
+      </w:pPr>
+      <w:r>
+        <w:rPr>
+          <w:rFonts w:ascii="Calibri Light" w:hAnsi="Calibri Light" w:cs="Calibri Light"/>
+          <w:color w:val="000000" w:themeColor="text1"/>
+          <w:szCs w:val="18"/>
+          <w:lang w:val="en-US"/>
+        </w:rPr>
+        <w:t>{% endif %}</w:t>
+      </w:r>
+    </w:p>
+    <w:p>
+      <w:pPr>
+        <w:rPr>
+          <w:rFonts w:ascii="Calibri Light" w:hAnsi="Calibri Light" w:cs="Calibri Light"/>
+          <w:b/>
+          <w:bCs/>
+          <w:color w:val="000000" w:themeColor="text1"/>
+          <w:sz w:val="28"/>
+          <w:lang w:val="en-US"/>
+        </w:rPr>
+      </w:pPr>
+      <w:proofErr w:type="spellStart"/>
+      <w:proofErr w:type="gramStart"/>
+      <w:r>
+        <w:rPr>
+          <w:rFonts w:ascii="Calibri Light" w:hAnsi="Calibri Light" w:cs="Calibri Light"/>
+          <w:b/>
+          <w:bCs/>
+          <w:color w:val="000000" w:themeColor="text1"/>
+          <w:sz w:val="28"/>
+          <w:lang w:val="en-US"/>
+        </w:rPr>
+        <w:t>Orientação</w:t>
+      </w:r>
+      <w:proofErr w:type="spellEnd"/>
+      <w:r>
+        <w:rPr>
+          <w:rFonts w:ascii="Calibri Light" w:hAnsi="Calibri Light" w:cs="Calibri Light"/>
+          <w:b/>
+          <w:bCs/>
+          <w:color w:val="000000" w:themeColor="text1"/>
+          <w:sz w:val="28"/>
+          <w:lang w:val="en-US"/>
+        </w:rPr>
+        <w:t>:</w:t>
+      </w:r>
+      <w:r>
+        <w:rPr>
+          <w:rFonts w:ascii="Calibri Light" w:hAnsi="Calibri Light" w:cs="Calibri Light"/>
+          <w:color w:val="000000" w:themeColor="text1"/>
+          <w:szCs w:val="18"/>
+          <w:lang w:val="en-US"/>
+        </w:rPr>
+        <w:t>{</w:t>
+      </w:r>
+      <w:proofErr w:type="gramEnd"/>
+      <w:r>
+        <w:rPr>
+          <w:rFonts w:ascii="Calibri Light" w:hAnsi="Calibri Light" w:cs="Calibri Light"/>
+          <w:color w:val="000000" w:themeColor="text1"/>
+          <w:szCs w:val="18"/>
+          <w:lang w:val="en-US"/>
+        </w:rPr>
+        <w:t xml:space="preserve">% if </w:t>
+      </w:r>
+      <w:proofErr w:type="spellStart"/>
+      <w:r>
+        <w:rPr>
+          <w:rFonts w:ascii="Calibri Light" w:hAnsi="Calibri Light" w:cs="Calibri Light"/>
+          <w:color w:val="000000" w:themeColor="text1"/>
+          <w:szCs w:val="18"/>
+          <w:lang w:val="en-US"/>
+        </w:rPr>
+        <w:t>company_advisor</w:t>
+      </w:r>
+      <w:proofErr w:type="spellEnd"/>
+      <w:r>
+        <w:rPr>
+          <w:rFonts w:ascii="Calibri Light" w:hAnsi="Calibri Light" w:cs="Calibri Light"/>
+          <w:color w:val="000000" w:themeColor="text1"/>
+          <w:szCs w:val="18"/>
+          <w:lang w:val="en-US"/>
+        </w:rPr>
+        <w:t xml:space="preserve"> %}</w:t>
+      </w:r>
+    </w:p>
+    <w:p>
+      <w:pPr>
+        <w:rPr>
+          <w:rFonts w:ascii="Calibri Light" w:hAnsi="Calibri Light" w:cs="Calibri Light"/>
+          <w:color w:val="000000" w:themeColor="text1"/>
+          <w:szCs w:val="18"/>
+          <w:lang w:val="en-US"/>
+        </w:rPr>
+      </w:pPr>
+      <w:proofErr w:type="spellStart"/>
+      <w:r>
+        <w:rPr>
+          <w:rFonts w:ascii="Calibri Light" w:hAnsi="Calibri Light" w:cs="Calibri Light"/>
+          <w:b/>
+          <w:bCs/>
+          <w:color w:val="000000" w:themeColor="text1"/>
+          <w:szCs w:val="18"/>
+          <w:lang w:val="en-US"/>
+        </w:rPr>
+        <w:t>Orientador</w:t>
+      </w:r>
+      <w:proofErr w:type="spellEnd"/>
+      <w:r>
+        <w:rPr>
+          <w:rFonts w:ascii="Calibri Light" w:hAnsi="Calibri Light" w:cs="Calibri Light"/>
+          <w:b/>
+          <w:bCs/>
+          <w:color w:val="000000" w:themeColor="text1"/>
+          <w:szCs w:val="18"/>
+          <w:lang w:val="en-US"/>
+        </w:rPr>
+        <w:t xml:space="preserve"> da </w:t>
+      </w:r>
+      <w:proofErr w:type="spellStart"/>
+      <w:r>
+        <w:rPr>
+          <w:rFonts w:ascii="Calibri Light" w:hAnsi="Calibri Light" w:cs="Calibri Light"/>
+          <w:b/>
+          <w:bCs/>
+          <w:color w:val="000000" w:themeColor="text1"/>
+          <w:szCs w:val="18"/>
+          <w:lang w:val="en-US"/>
+        </w:rPr>
+        <w:t>Entidade</w:t>
+      </w:r>
+      <w:proofErr w:type="spellEnd"/>
+      <w:r>
+        <w:rPr>
+          <w:rFonts w:ascii="Calibri Light" w:hAnsi="Calibri Light" w:cs="Calibri Light"/>
+          <w:b/>
+          <w:bCs/>
+          <w:color w:val="000000" w:themeColor="text1"/>
+          <w:szCs w:val="18"/>
+          <w:lang w:val="en-US"/>
+        </w:rPr>
+        <w:t xml:space="preserve"> de </w:t>
+      </w:r>
+      <w:proofErr w:type="spellStart"/>
+      <w:r>
+        <w:rPr>
+          <w:rFonts w:ascii="Calibri Light" w:hAnsi="Calibri Light" w:cs="Calibri Light"/>
+          <w:b/>
+          <w:bCs/>
+          <w:color w:val="000000" w:themeColor="text1"/>
+          <w:szCs w:val="18"/>
+          <w:lang w:val="en-US"/>
+        </w:rPr>
+        <w:t>acolhimento</w:t>
+      </w:r>
+      <w:proofErr w:type="spellEnd"/>
+      <w:r>
+        <w:rPr>
+          <w:rFonts w:ascii="Calibri Light" w:hAnsi="Calibri Light" w:cs="Calibri Light"/>
+          <w:b/>
+          <w:bCs/>
+          <w:color w:val="000000" w:themeColor="text1"/>
+          <w:szCs w:val="18"/>
+          <w:lang w:val="en-US"/>
+        </w:rPr>
+        <w:t>:</w:t>
+      </w:r>
+      <w:r>
+        <w:rPr>
+          <w:rFonts w:ascii="Calibri Light" w:hAnsi="Calibri Light" w:cs="Calibri Light"/>
+          <w:color w:val="000000" w:themeColor="text1"/>
+          <w:szCs w:val="18"/>
+          <w:lang w:val="en-US"/>
+        </w:rPr>
+        <w:br/>
+      </w:r>
+      <w:r>
+        <w:rPr>
+          <w:rFonts w:ascii="Calibri Light" w:hAnsi="Calibri Light" w:cs="Calibri Light"/>
+          <w:color w:val="000000" w:themeColor="text1"/>
+          <w:szCs w:val="18"/>
+          <w:lang w:val="en-US"/>
+        </w:rPr>
+        <w:t>{{company_advisor.</w:t>
+      </w:r>
+      <w:r>
+        <w:rPr>
+          <w:rFonts w:ascii="Calibri Light" w:hAnsi="Calibri Light" w:cs="Calibri Light"/>
+          <w:color w:val="000000" w:themeColor="text1"/>
+          <w:szCs w:val="18"/>
+          <w:lang w:val="en-US"/>
+        </w:rPr>
+        <w:t>name</w:t>
+      </w:r>
+      <w:r>
+        <w:rPr>
+          <w:rFonts w:ascii="Calibri Light" w:hAnsi="Calibri Light" w:cs="Calibri Light"/>
+          <w:color w:val="000000" w:themeColor="text1"/>
+          <w:szCs w:val="18"/>
+          <w:lang w:val="en-US"/>
+        </w:rPr>
+        <w:t>}}</w:t>
+      </w:r>
+      <w:r>
+        <w:rPr>
+          <w:rFonts w:ascii="Calibri Light" w:hAnsi="Calibri Light" w:cs="Calibri Light"/>
+          <w:color w:val="000000" w:themeColor="text1"/>
+          <w:szCs w:val="18"/>
+          <w:lang w:val="en-US"/>
+        </w:rPr>
+        <w:t xml:space="preserve"> - {{</w:t>
+      </w:r>
+      <w:proofErr w:type="spellStart"/>
+      <w:r>
+        <w:rPr>
+          <w:rFonts w:ascii="Calibri Light" w:hAnsi="Calibri Light" w:cs="Calibri Light"/>
+          <w:color w:val="000000" w:themeColor="text1"/>
+          <w:szCs w:val="18"/>
+          <w:lang w:val="en-US"/>
+        </w:rPr>
+        <w:t>company_</w:t>
+      </w:r>
+      <w:proofErr w:type="gramStart"/>
+      <w:r>
+        <w:rPr>
+          <w:rFonts w:ascii="Calibri Light" w:hAnsi="Calibri Light" w:cs="Calibri Light"/>
+          <w:color w:val="000000" w:themeColor="text1"/>
+          <w:szCs w:val="18"/>
+          <w:lang w:val="en-US"/>
+        </w:rPr>
+        <w:t>advisor.email</w:t>
+      </w:r>
+      <w:proofErr w:type="spellEnd"/>
+      <w:r>
+        <w:rPr>
+          <w:rFonts w:ascii="Calibri Light" w:hAnsi="Calibri Light" w:cs="Calibri Light"/>
+          <w:color w:val="000000" w:themeColor="text1"/>
+          <w:szCs w:val="18"/>
+          <w:lang w:val="en-US"/>
+        </w:rPr>
+        <w:t>}}</w:t>
+      </w:r>
+      <w:r>
+        <w:rPr>
+          <w:rFonts w:ascii="Calibri Light" w:hAnsi="Calibri Light" w:cs="Calibri Light"/>
+          <w:color w:val="000000" w:themeColor="text1"/>
+          <w:szCs w:val="18"/>
+          <w:lang w:val="en-US"/>
+        </w:rPr>
+        <w:t>{</w:t>
+      </w:r>
+      <w:proofErr w:type="gramEnd"/>
+      <w:r>
+        <w:rPr>
+          <w:rFonts w:ascii="Calibri Light" w:hAnsi="Calibri Light" w:cs="Calibri Light"/>
+          <w:color w:val="000000" w:themeColor="text1"/>
+          <w:szCs w:val="18"/>
+          <w:lang w:val="en-US"/>
+        </w:rPr>
+        <w:t xml:space="preserve">% endif </w:t>
+      </w:r>
+      <w:proofErr w:type="gramStart"/>
+      <w:r>
+        <w:rPr>
+          <w:rFonts w:ascii="Calibri Light" w:hAnsi="Calibri Light" w:cs="Calibri Light"/>
+          <w:color w:val="000000" w:themeColor="text1"/>
+          <w:szCs w:val="18"/>
+          <w:lang w:val="en-US"/>
+        </w:rPr>
+        <w:t>%}{</w:t>
+      </w:r>
+      <w:proofErr w:type="gramEnd"/>
+      <w:r>
+        <w:rPr>
+          <w:rFonts w:ascii="Calibri Light" w:hAnsi="Calibri Light" w:cs="Calibri Light"/>
+          <w:color w:val="000000" w:themeColor="text1"/>
+          <w:szCs w:val="18"/>
+          <w:lang w:val="en-US"/>
+        </w:rPr>
+        <w:t xml:space="preserve">% if </w:t>
+      </w:r>
+      <w:proofErr w:type="spellStart"/>
+      <w:r>
+        <w:rPr>
+          <w:rFonts w:ascii="Calibri Light" w:hAnsi="Calibri Light" w:cs="Calibri Light"/>
+          <w:color w:val="000000" w:themeColor="text1"/>
+          <w:szCs w:val="18"/>
+          <w:lang w:val="en-US"/>
+        </w:rPr>
+        <w:t>isec_advisor</w:t>
+      </w:r>
+      <w:proofErr w:type="spellEnd"/>
+      <w:r>
+        <w:rPr>
+          <w:rFonts w:ascii="Calibri Light" w:hAnsi="Calibri Light" w:cs="Calibri Light"/>
+          <w:color w:val="000000" w:themeColor="text1"/>
+          <w:szCs w:val="18"/>
+          <w:lang w:val="en-US"/>
+        </w:rPr>
+        <w:t xml:space="preserve"> %}</w:t>
+      </w:r>
+    </w:p>
+    <w:p>
+      <w:pPr>
+        <w:rPr>
+          <w:rFonts w:ascii="Calibri Light" w:hAnsi="Calibri Light" w:cs="Calibri Light"/>
+          <w:color w:val="000000" w:themeColor="text1"/>
+          <w:szCs w:val="18"/>
+          <w:lang w:val="en-US"/>
+        </w:rPr>
+      </w:pPr>
+      <w:proofErr w:type="spellStart"/>
+      <w:r>
+        <w:rPr>
+          <w:rFonts w:ascii="Calibri Light" w:hAnsi="Calibri Light" w:cs="Calibri Light"/>
+          <w:b/>
+          <w:bCs/>
+          <w:color w:val="000000" w:themeColor="text1"/>
+          <w:szCs w:val="18"/>
+          <w:lang w:val="en-US"/>
+        </w:rPr>
+        <w:t>Orientador</w:t>
+      </w:r>
+      <w:proofErr w:type="spellEnd"/>
+      <w:r>
+        <w:rPr>
+          <w:rFonts w:ascii="Calibri Light" w:hAnsi="Calibri Light" w:cs="Calibri Light"/>
+          <w:b/>
+          <w:bCs/>
+          <w:color w:val="000000" w:themeColor="text1"/>
+          <w:szCs w:val="18"/>
+          <w:lang w:val="en-US"/>
+        </w:rPr>
+        <w:t xml:space="preserve"> do ISEC:</w:t>
+      </w:r>
+      <w:r>
+        <w:rPr>
+          <w:rFonts w:ascii="Calibri Light" w:hAnsi="Calibri Light" w:cs="Calibri Light"/>
+          <w:color w:val="000000" w:themeColor="text1"/>
+          <w:szCs w:val="18"/>
+          <w:lang w:val="en-US"/>
+        </w:rPr>
+        <w:br/>
+        <w:t>{{</w:t>
+      </w:r>
+      <w:r>
+        <w:rPr>
+          <w:rFonts w:ascii="Calibri Light" w:hAnsi="Calibri Light" w:cs="Calibri Light"/>
+          <w:color w:val="000000" w:themeColor="text1"/>
+          <w:szCs w:val="18"/>
+          <w:lang w:val="en-US"/>
+        </w:rPr>
+        <w:t>isec_advisor</w:t>
+      </w:r>
+      <w:r>
+        <w:rPr>
+          <w:rFonts w:ascii="Calibri Light" w:hAnsi="Calibri Light" w:cs="Calibri Light"/>
+          <w:color w:val="000000" w:themeColor="text1"/>
+          <w:szCs w:val="18"/>
+          <w:lang w:val="en-US"/>
+        </w:rPr>
+        <w:t>.name}} - {{</w:t>
+      </w:r>
+      <w:proofErr w:type="spellStart"/>
+      <w:r>
+        <w:rPr>
+          <w:rFonts w:ascii="Calibri Light" w:hAnsi="Calibri Light" w:cs="Calibri Light"/>
+          <w:color w:val="000000" w:themeColor="text1"/>
+          <w:szCs w:val="18"/>
+          <w:lang w:val="en-US"/>
+        </w:rPr>
+        <w:t>isec_</w:t>
+      </w:r>
+      <w:proofErr w:type="gramStart"/>
+      <w:r>
+        <w:rPr>
+          <w:rFonts w:ascii="Calibri Light" w:hAnsi="Calibri Light" w:cs="Calibri Light"/>
+          <w:color w:val="000000" w:themeColor="text1"/>
+          <w:szCs w:val="18"/>
+          <w:lang w:val="en-US"/>
+        </w:rPr>
+        <w:t>advisor</w:t>
+      </w:r>
+      <w:r>
+        <w:rPr>
+          <w:rFonts w:ascii="Calibri Light" w:hAnsi="Calibri Light" w:cs="Calibri Light"/>
+          <w:color w:val="000000" w:themeColor="text1"/>
+          <w:szCs w:val="18"/>
+          <w:lang w:val="en-US"/>
+        </w:rPr>
+        <w:t>.email</w:t>
+      </w:r>
+      <w:proofErr w:type="spellEnd"/>
+      <w:proofErr w:type="gramEnd"/>
+      <w:r>
+        <w:rPr>
+          <w:rFonts w:ascii="Calibri Light" w:hAnsi="Calibri Light" w:cs="Calibri Light"/>
+          <w:color w:val="000000" w:themeColor="text1"/>
+          <w:szCs w:val="18"/>
+          <w:lang w:val="en-US"/>
+        </w:rPr>
+        <w:t>}}</w:t>
+      </w:r>
+    </w:p>
+    <w:p>
+      <w:pPr>
+        <w:rPr>
+          <w:rFonts w:ascii="Calibri Light" w:hAnsi="Calibri Light" w:cs="Calibri Light"/>
+          <w:color w:val="000000" w:themeColor="text1"/>
+          <w:szCs w:val="18"/>
+        </w:rPr>
+      </w:pPr>
+      <w:r>
+        <w:rPr>
+          <w:rFonts w:ascii="Calibri Light" w:hAnsi="Calibri Light" w:cs="Calibri Light"/>
+          <w:color w:val="000000" w:themeColor="text1"/>
+          <w:szCs w:val="18"/>
+        </w:rPr>
+        <w:t xml:space="preserve">{% </w:t>
+      </w:r>
+      <w:proofErr w:type="spellStart"/>
+      <w:r>
+        <w:rPr>
+          <w:rFonts w:ascii="Calibri Light" w:hAnsi="Calibri Light" w:cs="Calibri Light"/>
+          <w:color w:val="000000" w:themeColor="text1"/>
+          <w:szCs w:val="18"/>
+        </w:rPr>
+        <w:t>endif</w:t>
+      </w:r>
+      <w:proofErr w:type="spellEnd"/>
+      <w:r>
+        <w:rPr>
+          <w:rFonts w:ascii="Calibri Light" w:hAnsi="Calibri Light" w:cs="Calibri Light"/>
+          <w:color w:val="000000" w:themeColor="text1"/>
+          <w:szCs w:val="18"/>
+        </w:rPr>
+        <w:t xml:space="preserve"> %}</w:t>
+      </w:r>
     </w:p>
     <w:sectPr>
       <w:headerReference w:type="default" r:id="rId8"/>
@@ -798,6 +2595,119 @@
     </w:lvl>
   </w:abstractNum>
   <w:abstractNum w:abstractNumId="1" w15:restartNumberingAfterBreak="0">
+    <w:nsid w:val="1C551C4D"/>
+    <w:multiLevelType w:val="hybridMultilevel"/>
+    <w:tmpl w:val="BDB0790E"/>
+    <w:lvl w:ilvl="0" w:tplc="08160001">
+      <w:start w:val="1"/>
+      <w:numFmt w:val="bullet"/>
+      <w:lvlText w:val=""/>
+      <w:lvlJc w:val="left"/>
+      <w:pPr>
+        <w:ind w:left="720" w:hanging="360"/>
+      </w:pPr>
+      <w:rPr>
+        <w:rFonts w:ascii="Symbol" w:hAnsi="Symbol" w:hint="default"/>
+      </w:rPr>
+    </w:lvl>
+    <w:lvl w:ilvl="1" w:tplc="08160003" w:tentative="1">
+      <w:start w:val="1"/>
+      <w:numFmt w:val="bullet"/>
+      <w:lvlText w:val="o"/>
+      <w:lvlJc w:val="left"/>
+      <w:pPr>
+        <w:ind w:left="1440" w:hanging="360"/>
+      </w:pPr>
+      <w:rPr>
+        <w:rFonts w:ascii="Courier New" w:hAnsi="Courier New" w:cs="Courier New" w:hint="default"/>
+      </w:rPr>
+    </w:lvl>
+    <w:lvl w:ilvl="2" w:tplc="08160005" w:tentative="1">
+      <w:start w:val="1"/>
+      <w:numFmt w:val="bullet"/>
+      <w:lvlText w:val=""/>
+      <w:lvlJc w:val="left"/>
+      <w:pPr>
+        <w:ind w:left="2160" w:hanging="360"/>
+      </w:pPr>
+      <w:rPr>
+        <w:rFonts w:ascii="Wingdings" w:hAnsi="Wingdings" w:hint="default"/>
+      </w:rPr>
+    </w:lvl>
+    <w:lvl w:ilvl="3" w:tplc="08160001" w:tentative="1">
+      <w:start w:val="1"/>
+      <w:numFmt w:val="bullet"/>
+      <w:lvlText w:val=""/>
+      <w:lvlJc w:val="left"/>
+      <w:pPr>
+        <w:ind w:left="2880" w:hanging="360"/>
+      </w:pPr>
+      <w:rPr>
+        <w:rFonts w:ascii="Symbol" w:hAnsi="Symbol" w:hint="default"/>
+      </w:rPr>
+    </w:lvl>
+    <w:lvl w:ilvl="4" w:tplc="08160003" w:tentative="1">
+      <w:start w:val="1"/>
+      <w:numFmt w:val="bullet"/>
+      <w:lvlText w:val="o"/>
+      <w:lvlJc w:val="left"/>
+      <w:pPr>
+        <w:ind w:left="3600" w:hanging="360"/>
+      </w:pPr>
+      <w:rPr>
+        <w:rFonts w:ascii="Courier New" w:hAnsi="Courier New" w:cs="Courier New" w:hint="default"/>
+      </w:rPr>
+    </w:lvl>
+    <w:lvl w:ilvl="5" w:tplc="08160005" w:tentative="1">
+      <w:start w:val="1"/>
+      <w:numFmt w:val="bullet"/>
+      <w:lvlText w:val=""/>
+      <w:lvlJc w:val="left"/>
+      <w:pPr>
+        <w:ind w:left="4320" w:hanging="360"/>
+      </w:pPr>
+      <w:rPr>
+        <w:rFonts w:ascii="Wingdings" w:hAnsi="Wingdings" w:hint="default"/>
+      </w:rPr>
+    </w:lvl>
+    <w:lvl w:ilvl="6" w:tplc="08160001" w:tentative="1">
+      <w:start w:val="1"/>
+      <w:numFmt w:val="bullet"/>
+      <w:lvlText w:val=""/>
+      <w:lvlJc w:val="left"/>
+      <w:pPr>
+        <w:ind w:left="5040" w:hanging="360"/>
+      </w:pPr>
+      <w:rPr>
+        <w:rFonts w:ascii="Symbol" w:hAnsi="Symbol" w:hint="default"/>
+      </w:rPr>
+    </w:lvl>
+    <w:lvl w:ilvl="7" w:tplc="08160003" w:tentative="1">
+      <w:start w:val="1"/>
+      <w:numFmt w:val="bullet"/>
+      <w:lvlText w:val="o"/>
+      <w:lvlJc w:val="left"/>
+      <w:pPr>
+        <w:ind w:left="5760" w:hanging="360"/>
+      </w:pPr>
+      <w:rPr>
+        <w:rFonts w:ascii="Courier New" w:hAnsi="Courier New" w:cs="Courier New" w:hint="default"/>
+      </w:rPr>
+    </w:lvl>
+    <w:lvl w:ilvl="8" w:tplc="08160005" w:tentative="1">
+      <w:start w:val="1"/>
+      <w:numFmt w:val="bullet"/>
+      <w:lvlText w:val=""/>
+      <w:lvlJc w:val="left"/>
+      <w:pPr>
+        <w:ind w:left="6480" w:hanging="360"/>
+      </w:pPr>
+      <w:rPr>
+        <w:rFonts w:ascii="Wingdings" w:hAnsi="Wingdings" w:hint="default"/>
+      </w:rPr>
+    </w:lvl>
+  </w:abstractNum>
+  <w:abstractNum w:abstractNumId="2" w15:restartNumberingAfterBreak="0">
     <w:nsid w:val="2C1B5200"/>
     <w:multiLevelType w:val="hybridMultilevel"/>
     <w:tmpl w:val="42A8BA4A"/>
@@ -910,7 +2820,7 @@
       </w:rPr>
     </w:lvl>
   </w:abstractNum>
-  <w:abstractNum w:abstractNumId="2" w15:restartNumberingAfterBreak="0">
+  <w:abstractNum w:abstractNumId="3" w15:restartNumberingAfterBreak="0">
     <w:nsid w:val="37BE3689"/>
     <w:multiLevelType w:val="hybridMultilevel"/>
     <w:tmpl w:val="C5BE9C44"/>
@@ -1023,7 +2933,7 @@
       </w:rPr>
     </w:lvl>
   </w:abstractNum>
-  <w:abstractNum w:abstractNumId="3" w15:restartNumberingAfterBreak="0">
+  <w:abstractNum w:abstractNumId="4" w15:restartNumberingAfterBreak="0">
     <w:nsid w:val="3B4C1371"/>
     <w:multiLevelType w:val="hybridMultilevel"/>
     <w:tmpl w:val="47B41DEA"/>
@@ -1140,7 +3050,7 @@
       </w:rPr>
     </w:lvl>
   </w:abstractNum>
-  <w:abstractNum w:abstractNumId="4" w15:restartNumberingAfterBreak="0">
+  <w:abstractNum w:abstractNumId="5" w15:restartNumberingAfterBreak="0">
     <w:nsid w:val="442D4141"/>
     <w:multiLevelType w:val="hybridMultilevel"/>
     <w:tmpl w:val="37623256"/>
@@ -1254,19 +3164,22 @@
     </w:lvl>
   </w:abstractNum>
   <w:num w:numId="1" w16cid:durableId="743989906">
-    <w:abstractNumId w:val="2"/>
+    <w:abstractNumId w:val="3"/>
   </w:num>
   <w:num w:numId="2" w16cid:durableId="1270820671">
-    <w:abstractNumId w:val="4"/>
+    <w:abstractNumId w:val="5"/>
   </w:num>
   <w:num w:numId="3" w16cid:durableId="1218666696">
-    <w:abstractNumId w:val="1"/>
+    <w:abstractNumId w:val="2"/>
   </w:num>
   <w:num w:numId="4" w16cid:durableId="258680370">
     <w:abstractNumId w:val="0"/>
   </w:num>
   <w:num w:numId="5" w16cid:durableId="1286693208">
-    <w:abstractNumId w:val="3"/>
+    <w:abstractNumId w:val="4"/>
+  </w:num>
+  <w:num w:numId="6" w16cid:durableId="626862997">
+    <w:abstractNumId w:val="1"/>
   </w:num>
 </w:numbering>
 </file>
@@ -1669,7 +3582,7 @@
   <w:style w:type="paragraph" w:default="1" w:styleId="Normal">
     <w:name w:val="Normal"/>
     <w:qFormat/>
-    <w:rsid w:val="002538C5"/>
+    <w:rsid w:val="00B45685"/>
   </w:style>
   <w:style w:type="paragraph" w:styleId="Ttulo1">
     <w:name w:val="heading 1"/>
@@ -1695,6 +3608,7 @@
   <w:style w:type="character" w:default="1" w:styleId="Tipodeletrapredefinidodopargrafo">
     <w:name w:val="Default Paragraph Font"/>
     <w:uiPriority w:val="1"/>
+    <w:semiHidden/>
     <w:unhideWhenUsed/>
   </w:style>
   <w:style w:type="table" w:default="1" w:styleId="Tabelanormal">

</xml_diff>

<commit_message>
fix: 📝 updated Proposal Template
</commit_message>
<xml_diff>
--- a/backend/templates/docs/proposal_template.docx
+++ b/backend/templates/docs/proposal_template.docx
@@ -388,7 +388,6 @@
           <w:lang w:val="en-US"/>
         </w:rPr>
       </w:pPr>
-      <w:proofErr w:type="gramStart"/>
       <w:r>
         <w:rPr>
           <w:rFonts w:ascii="Calibri Light" w:hAnsi="Calibri Light" w:cs="Calibri Light"/>
@@ -414,21 +413,22 @@
       <w:r>
         <w:rPr>
           <w:rFonts w:ascii="Calibri Light" w:hAnsi="Calibri Light" w:cs="Calibri Light"/>
-          <w:color w:val="000000" w:themeColor="text1"/>
-          <w:szCs w:val="18"/>
-          <w:lang w:val="en-US"/>
-        </w:rPr>
-        <w:t>{</w:t>
-      </w:r>
-      <w:proofErr w:type="gramEnd"/>
-      <w:r>
-        <w:rPr>
-          <w:rFonts w:ascii="Calibri Light" w:hAnsi="Calibri Light" w:cs="Calibri Light"/>
-          <w:color w:val="000000" w:themeColor="text1"/>
-          <w:szCs w:val="18"/>
-          <w:lang w:val="en-US"/>
-        </w:rPr>
-        <w:t xml:space="preserve">% for </w:t>
+          <w:b/>
+          <w:bCs/>
+          <w:color w:val="000000" w:themeColor="text1"/>
+          <w:szCs w:val="18"/>
+          <w:lang w:val="en-US"/>
+        </w:rPr>
+        <w:t xml:space="preserve"> </w:t>
+      </w:r>
+      <w:r>
+        <w:rPr>
+          <w:rFonts w:ascii="Calibri Light" w:hAnsi="Calibri Light" w:cs="Calibri Light"/>
+          <w:color w:val="000000" w:themeColor="text1"/>
+          <w:szCs w:val="18"/>
+          <w:lang w:val="en-US"/>
+        </w:rPr>
+        <w:t xml:space="preserve">{% for </w:t>
       </w:r>
       <w:r>
         <w:rPr>

</xml_diff>

<commit_message>
fix: ✏️ fix typo in template
</commit_message>
<xml_diff>
--- a/backend/templates/docs/proposal_template.docx
+++ b/backend/templates/docs/proposal_template.docx
@@ -964,225 +964,205 @@
           <w:color w:val="000000" w:themeColor="text1"/>
           <w:sz w:val="28"/>
         </w:rPr>
-        <w:t>Agendamento:</w:t>
-      </w:r>
-    </w:p>
-    <w:p>
-      <w:pPr>
-        <w:rPr>
-          <w:rFonts w:ascii="Calibri Light" w:hAnsi="Calibri Light" w:cs="Calibri Light"/>
-          <w:color w:val="000000" w:themeColor="text1"/>
-          <w:szCs w:val="18"/>
-        </w:rPr>
-      </w:pPr>
-      <w:r>
-        <w:rPr>
-          <w:rFonts w:ascii="Calibri Light" w:hAnsi="Calibri Light" w:cs="Calibri Light"/>
-          <w:color w:val="000000" w:themeColor="text1"/>
-          <w:szCs w:val="18"/>
-        </w:rPr>
-        <w:t>{{</w:t>
-      </w:r>
+        <w:t>Calendarização</w:t>
+      </w:r>
+      <w:r>
+        <w:rPr>
+          <w:rFonts w:ascii="Calibri Light" w:hAnsi="Calibri Light" w:cs="Calibri Light"/>
+          <w:b/>
+          <w:bCs/>
+          <w:color w:val="000000" w:themeColor="text1"/>
+          <w:sz w:val="28"/>
+        </w:rPr>
+        <w:t>:</w:t>
+      </w:r>
+    </w:p>
+    <w:p>
+      <w:pPr>
+        <w:rPr>
+          <w:rFonts w:ascii="Calibri Light" w:hAnsi="Calibri Light" w:cs="Calibri Light"/>
+          <w:color w:val="000000" w:themeColor="text1"/>
+          <w:szCs w:val="18"/>
+          <w:lang w:val="en-US"/>
+        </w:rPr>
+      </w:pPr>
+      <w:r>
+        <w:rPr>
+          <w:rFonts w:ascii="Calibri Light" w:hAnsi="Calibri Light" w:cs="Calibri Light"/>
+          <w:color w:val="000000" w:themeColor="text1"/>
+          <w:szCs w:val="18"/>
+          <w:lang w:val="en-US"/>
+        </w:rPr>
+        <w:t>{{scheduling}}</w:t>
+      </w:r>
+    </w:p>
+    <w:p>
+      <w:pPr>
+        <w:rPr>
+          <w:rFonts w:ascii="Calibri Light" w:hAnsi="Calibri Light" w:cs="Calibri Light"/>
+          <w:color w:val="000000" w:themeColor="text1"/>
+          <w:szCs w:val="18"/>
+          <w:lang w:val="en-US"/>
+        </w:rPr>
+      </w:pPr>
+      <w:r>
+        <w:rPr>
+          <w:rFonts w:ascii="Calibri Light" w:hAnsi="Calibri Light" w:cs="Calibri Light"/>
+          <w:color w:val="000000" w:themeColor="text1"/>
+          <w:szCs w:val="18"/>
+          <w:lang w:val="en-US"/>
+        </w:rPr>
+        <w:t xml:space="preserve">{% endif </w:t>
+      </w:r>
+      <w:proofErr w:type="gramStart"/>
+      <w:r>
+        <w:rPr>
+          <w:rFonts w:ascii="Calibri Light" w:hAnsi="Calibri Light" w:cs="Calibri Light"/>
+          <w:color w:val="000000" w:themeColor="text1"/>
+          <w:szCs w:val="18"/>
+          <w:lang w:val="en-US"/>
+        </w:rPr>
+        <w:t>%}{</w:t>
+      </w:r>
+      <w:proofErr w:type="gramEnd"/>
+      <w:r>
+        <w:rPr>
+          <w:rFonts w:ascii="Calibri Light" w:hAnsi="Calibri Light" w:cs="Calibri Light"/>
+          <w:color w:val="000000" w:themeColor="text1"/>
+          <w:szCs w:val="18"/>
+          <w:lang w:val="en-US"/>
+        </w:rPr>
+        <w:t>% if technologies %}</w:t>
+      </w:r>
+    </w:p>
+    <w:p>
+      <w:pPr>
+        <w:rPr>
+          <w:rFonts w:ascii="Calibri Light" w:hAnsi="Calibri Light" w:cs="Calibri Light"/>
+          <w:b/>
+          <w:bCs/>
+          <w:color w:val="000000" w:themeColor="text1"/>
+          <w:sz w:val="28"/>
+          <w:lang w:val="en-US"/>
+        </w:rPr>
+      </w:pPr>
       <w:proofErr w:type="spellStart"/>
       <w:r>
         <w:rPr>
           <w:rFonts w:ascii="Calibri Light" w:hAnsi="Calibri Light" w:cs="Calibri Light"/>
-          <w:color w:val="000000" w:themeColor="text1"/>
-          <w:szCs w:val="18"/>
-        </w:rPr>
-        <w:t>scheduling</w:t>
+          <w:b/>
+          <w:bCs/>
+          <w:color w:val="000000" w:themeColor="text1"/>
+          <w:sz w:val="28"/>
+          <w:lang w:val="en-US"/>
+        </w:rPr>
+        <w:t>Tecnologias</w:t>
       </w:r>
       <w:proofErr w:type="spellEnd"/>
       <w:r>
         <w:rPr>
           <w:rFonts w:ascii="Calibri Light" w:hAnsi="Calibri Light" w:cs="Calibri Light"/>
-          <w:color w:val="000000" w:themeColor="text1"/>
-          <w:szCs w:val="18"/>
-        </w:rPr>
-        <w:t>}}</w:t>
-      </w:r>
-    </w:p>
-    <w:p>
-      <w:pPr>
-        <w:rPr>
-          <w:rFonts w:ascii="Calibri Light" w:hAnsi="Calibri Light" w:cs="Calibri Light"/>
-          <w:color w:val="000000" w:themeColor="text1"/>
-          <w:szCs w:val="18"/>
-        </w:rPr>
-      </w:pPr>
-      <w:r>
-        <w:rPr>
-          <w:rFonts w:ascii="Calibri Light" w:hAnsi="Calibri Light" w:cs="Calibri Light"/>
-          <w:color w:val="000000" w:themeColor="text1"/>
-          <w:szCs w:val="18"/>
-        </w:rPr>
-        <w:t xml:space="preserve">{% </w:t>
-      </w:r>
+          <w:b/>
+          <w:bCs/>
+          <w:color w:val="000000" w:themeColor="text1"/>
+          <w:sz w:val="28"/>
+          <w:lang w:val="en-US"/>
+        </w:rPr>
+        <w:t>:</w:t>
+      </w:r>
+    </w:p>
+    <w:p>
+      <w:pPr>
+        <w:rPr>
+          <w:rFonts w:ascii="Calibri Light" w:hAnsi="Calibri Light" w:cs="Calibri Light"/>
+          <w:color w:val="000000" w:themeColor="text1"/>
+          <w:szCs w:val="18"/>
+          <w:lang w:val="en-US"/>
+        </w:rPr>
+      </w:pPr>
+      <w:r>
+        <w:rPr>
+          <w:rFonts w:ascii="Calibri Light" w:hAnsi="Calibri Light" w:cs="Calibri Light"/>
+          <w:color w:val="000000" w:themeColor="text1"/>
+          <w:szCs w:val="18"/>
+          <w:lang w:val="en-US"/>
+        </w:rPr>
+        <w:t>{{technologies}}</w:t>
+      </w:r>
+    </w:p>
+    <w:p>
+      <w:pPr>
+        <w:rPr>
+          <w:rFonts w:ascii="Calibri Light" w:hAnsi="Calibri Light" w:cs="Calibri Light"/>
+          <w:color w:val="000000" w:themeColor="text1"/>
+          <w:szCs w:val="18"/>
+          <w:lang w:val="en-US"/>
+        </w:rPr>
+      </w:pPr>
+      <w:r>
+        <w:rPr>
+          <w:rFonts w:ascii="Calibri Light" w:hAnsi="Calibri Light" w:cs="Calibri Light"/>
+          <w:color w:val="000000" w:themeColor="text1"/>
+          <w:szCs w:val="18"/>
+          <w:lang w:val="en-US"/>
+        </w:rPr>
+        <w:t xml:space="preserve">{% endif </w:t>
+      </w:r>
+      <w:proofErr w:type="gramStart"/>
+      <w:r>
+        <w:rPr>
+          <w:rFonts w:ascii="Calibri Light" w:hAnsi="Calibri Light" w:cs="Calibri Light"/>
+          <w:color w:val="000000" w:themeColor="text1"/>
+          <w:szCs w:val="18"/>
+          <w:lang w:val="en-US"/>
+        </w:rPr>
+        <w:t>%}{</w:t>
+      </w:r>
+      <w:proofErr w:type="gramEnd"/>
+      <w:r>
+        <w:rPr>
+          <w:rFonts w:ascii="Calibri Light" w:hAnsi="Calibri Light" w:cs="Calibri Light"/>
+          <w:color w:val="000000" w:themeColor="text1"/>
+          <w:szCs w:val="18"/>
+          <w:lang w:val="en-US"/>
+        </w:rPr>
+        <w:t>% if methodologies %}</w:t>
+      </w:r>
+    </w:p>
+    <w:p>
+      <w:pPr>
+        <w:rPr>
+          <w:rFonts w:ascii="Calibri Light" w:hAnsi="Calibri Light" w:cs="Calibri Light"/>
+          <w:b/>
+          <w:bCs/>
+          <w:color w:val="000000" w:themeColor="text1"/>
+          <w:sz w:val="28"/>
+          <w:lang w:val="en-US"/>
+        </w:rPr>
+      </w:pPr>
       <w:proofErr w:type="spellStart"/>
       <w:r>
         <w:rPr>
           <w:rFonts w:ascii="Calibri Light" w:hAnsi="Calibri Light" w:cs="Calibri Light"/>
-          <w:color w:val="000000" w:themeColor="text1"/>
-          <w:szCs w:val="18"/>
-        </w:rPr>
-        <w:t>endif</w:t>
+          <w:b/>
+          <w:bCs/>
+          <w:color w:val="000000" w:themeColor="text1"/>
+          <w:sz w:val="28"/>
+          <w:lang w:val="en-US"/>
+        </w:rPr>
+        <w:t>Metodologias</w:t>
       </w:r>
       <w:proofErr w:type="spellEnd"/>
       <w:r>
         <w:rPr>
           <w:rFonts w:ascii="Calibri Light" w:hAnsi="Calibri Light" w:cs="Calibri Light"/>
-          <w:color w:val="000000" w:themeColor="text1"/>
-          <w:szCs w:val="18"/>
-        </w:rPr>
-        <w:t xml:space="preserve"> %}{% if </w:t>
-      </w:r>
-      <w:proofErr w:type="spellStart"/>
-      <w:r>
-        <w:rPr>
-          <w:rFonts w:ascii="Calibri Light" w:hAnsi="Calibri Light" w:cs="Calibri Light"/>
-          <w:color w:val="000000" w:themeColor="text1"/>
-          <w:szCs w:val="18"/>
-        </w:rPr>
-        <w:t>technologies</w:t>
-      </w:r>
-      <w:proofErr w:type="spellEnd"/>
-      <w:r>
-        <w:rPr>
-          <w:rFonts w:ascii="Calibri Light" w:hAnsi="Calibri Light" w:cs="Calibri Light"/>
-          <w:color w:val="000000" w:themeColor="text1"/>
-          <w:szCs w:val="18"/>
-        </w:rPr>
-        <w:t xml:space="preserve"> %}</w:t>
-      </w:r>
-    </w:p>
-    <w:p>
-      <w:pPr>
-        <w:rPr>
-          <w:rFonts w:ascii="Calibri Light" w:hAnsi="Calibri Light" w:cs="Calibri Light"/>
           <w:b/>
           <w:bCs/>
           <w:color w:val="000000" w:themeColor="text1"/>
           <w:sz w:val="28"/>
-        </w:rPr>
-      </w:pPr>
-      <w:r>
-        <w:rPr>
-          <w:rFonts w:ascii="Calibri Light" w:hAnsi="Calibri Light" w:cs="Calibri Light"/>
-          <w:b/>
-          <w:bCs/>
-          <w:color w:val="000000" w:themeColor="text1"/>
-          <w:sz w:val="28"/>
-        </w:rPr>
-        <w:t>Tecnologias:</w:t>
-      </w:r>
-    </w:p>
-    <w:p>
-      <w:pPr>
-        <w:rPr>
-          <w:rFonts w:ascii="Calibri Light" w:hAnsi="Calibri Light" w:cs="Calibri Light"/>
-          <w:color w:val="000000" w:themeColor="text1"/>
-          <w:szCs w:val="18"/>
-        </w:rPr>
-      </w:pPr>
-      <w:r>
-        <w:rPr>
-          <w:rFonts w:ascii="Calibri Light" w:hAnsi="Calibri Light" w:cs="Calibri Light"/>
-          <w:color w:val="000000" w:themeColor="text1"/>
-          <w:szCs w:val="18"/>
-        </w:rPr>
-        <w:t>{{</w:t>
-      </w:r>
-      <w:proofErr w:type="spellStart"/>
-      <w:r>
-        <w:rPr>
-          <w:rFonts w:ascii="Calibri Light" w:hAnsi="Calibri Light" w:cs="Calibri Light"/>
-          <w:color w:val="000000" w:themeColor="text1"/>
-          <w:szCs w:val="18"/>
-        </w:rPr>
-        <w:t>technologies</w:t>
-      </w:r>
-      <w:proofErr w:type="spellEnd"/>
-      <w:r>
-        <w:rPr>
-          <w:rFonts w:ascii="Calibri Light" w:hAnsi="Calibri Light" w:cs="Calibri Light"/>
-          <w:color w:val="000000" w:themeColor="text1"/>
-          <w:szCs w:val="18"/>
-        </w:rPr>
-        <w:t>}}</w:t>
-      </w:r>
-    </w:p>
-    <w:p>
-      <w:pPr>
-        <w:rPr>
-          <w:rFonts w:ascii="Calibri Light" w:hAnsi="Calibri Light" w:cs="Calibri Light"/>
-          <w:color w:val="000000" w:themeColor="text1"/>
-          <w:szCs w:val="18"/>
-        </w:rPr>
-      </w:pPr>
-      <w:r>
-        <w:rPr>
-          <w:rFonts w:ascii="Calibri Light" w:hAnsi="Calibri Light" w:cs="Calibri Light"/>
-          <w:color w:val="000000" w:themeColor="text1"/>
-          <w:szCs w:val="18"/>
-        </w:rPr>
-        <w:t xml:space="preserve">{% </w:t>
-      </w:r>
-      <w:proofErr w:type="spellStart"/>
-      <w:r>
-        <w:rPr>
-          <w:rFonts w:ascii="Calibri Light" w:hAnsi="Calibri Light" w:cs="Calibri Light"/>
-          <w:color w:val="000000" w:themeColor="text1"/>
-          <w:szCs w:val="18"/>
-        </w:rPr>
-        <w:t>endif</w:t>
-      </w:r>
-      <w:proofErr w:type="spellEnd"/>
-      <w:r>
-        <w:rPr>
-          <w:rFonts w:ascii="Calibri Light" w:hAnsi="Calibri Light" w:cs="Calibri Light"/>
-          <w:color w:val="000000" w:themeColor="text1"/>
-          <w:szCs w:val="18"/>
-        </w:rPr>
-        <w:t xml:space="preserve"> %}{% if </w:t>
-      </w:r>
-      <w:proofErr w:type="spellStart"/>
-      <w:r>
-        <w:rPr>
-          <w:rFonts w:ascii="Calibri Light" w:hAnsi="Calibri Light" w:cs="Calibri Light"/>
-          <w:color w:val="000000" w:themeColor="text1"/>
-          <w:szCs w:val="18"/>
-        </w:rPr>
-        <w:t>methodologies</w:t>
-      </w:r>
-      <w:proofErr w:type="spellEnd"/>
-      <w:r>
-        <w:rPr>
-          <w:rFonts w:ascii="Calibri Light" w:hAnsi="Calibri Light" w:cs="Calibri Light"/>
-          <w:color w:val="000000" w:themeColor="text1"/>
-          <w:szCs w:val="18"/>
-        </w:rPr>
-        <w:t xml:space="preserve"> %}</w:t>
-      </w:r>
-    </w:p>
-    <w:p>
-      <w:pPr>
-        <w:rPr>
-          <w:rFonts w:ascii="Calibri Light" w:hAnsi="Calibri Light" w:cs="Calibri Light"/>
-          <w:b/>
-          <w:bCs/>
-          <w:color w:val="000000" w:themeColor="text1"/>
-          <w:sz w:val="28"/>
-        </w:rPr>
-      </w:pPr>
-      <w:r>
-        <w:rPr>
-          <w:rFonts w:ascii="Calibri Light" w:hAnsi="Calibri Light" w:cs="Calibri Light"/>
-          <w:b/>
-          <w:bCs/>
-          <w:color w:val="000000" w:themeColor="text1"/>
-          <w:sz w:val="28"/>
-        </w:rPr>
-        <w:t>Metodologias:</w:t>
+          <w:lang w:val="en-US"/>
+        </w:rPr>
+        <w:t>:</w:t>
       </w:r>
     </w:p>
     <w:p>
@@ -3608,7 +3588,6 @@
   <w:style w:type="character" w:default="1" w:styleId="Tipodeletrapredefinidodopargrafo">
     <w:name w:val="Default Paragraph Font"/>
     <w:uiPriority w:val="1"/>
-    <w:semiHidden/>
     <w:unhideWhenUsed/>
   </w:style>
   <w:style w:type="table" w:default="1" w:styleId="Tabelanormal">

</xml_diff>